<commit_message>
Added all the obstacles to the grid. The droids avoid the obstacles even when there is an extensive layout.
</commit_message>
<xml_diff>
--- a/lab10/Lab10.docx
+++ b/lab10/Lab10.docx
@@ -1,6 +1,6 @@
 
 <file path=word/document.xml><?xml version="1.0" encoding="utf-8"?>
-<w:document xmlns:wpc="http://schemas.microsoft.com/office/word/2010/wordprocessingCanvas" xmlns:cx="http://schemas.microsoft.com/office/drawing/2014/chartex" xmlns:cx1="http://schemas.microsoft.com/office/drawing/2015/9/8/chartex" xmlns:cx2="http://schemas.microsoft.com/office/drawing/2015/10/21/chartex" xmlns:cx3="http://schemas.microsoft.com/office/drawing/2016/5/9/chartex" xmlns:cx4="http://schemas.microsoft.com/office/drawing/2016/5/10/chartex" xmlns:cx5="http://schemas.microsoft.com/office/drawing/2016/5/11/chartex" xmlns:cx6="http://schemas.microsoft.com/office/drawing/2016/5/12/chartex" xmlns:cx7="http://schemas.microsoft.com/office/drawing/2016/5/13/chartex" xmlns:cx8="http://schemas.microsoft.com/office/drawing/2016/5/14/chartex" xmlns:mc="http://schemas.openxmlformats.org/markup-compatibility/2006" xmlns:aink="http://schemas.microsoft.com/office/drawing/2016/ink" xmlns:am3d="http://schemas.microsoft.com/office/drawing/2017/model3d" xmlns:o="urn:schemas-microsoft-com:office:office" xmlns:oel="http://schemas.microsoft.com/office/2019/extlst" xmlns:r="http://schemas.openxmlformats.org/officeDocument/2006/relationships" xmlns:m="http://schemas.openxmlformats.org/officeDocument/2006/math" xmlns:v="urn:schemas-microsoft-com:vml" xmlns:wp14="http://schemas.microsoft.com/office/word/2010/wordprocessingDrawing" xmlns:wp="http://schemas.openxmlformats.org/drawingml/2006/wordprocessingDrawing" xmlns:w10="urn:schemas-microsoft-com:office:word" xmlns:w="http://schemas.openxmlformats.org/wordprocessingml/2006/main" xmlns:w14="http://schemas.microsoft.com/office/word/2010/wordml" xmlns:w15="http://schemas.microsoft.com/office/word/2012/wordml" xmlns:w16cex="http://schemas.microsoft.com/office/word/2018/wordml/cex" xmlns:w16cid="http://schemas.microsoft.com/office/word/2016/wordml/cid" xmlns:w16="http://schemas.microsoft.com/office/word/2018/wordml" xmlns:w16sdtdh="http://schemas.microsoft.com/office/word/2020/wordml/sdtdatahash" xmlns:w16se="http://schemas.microsoft.com/office/word/2015/wordml/symex" xmlns:wpg="http://schemas.microsoft.com/office/word/2010/wordprocessingGroup" xmlns:wpi="http://schemas.microsoft.com/office/word/2010/wordprocessingInk" xmlns:wne="http://schemas.microsoft.com/office/word/2006/wordml" xmlns:wps="http://schemas.microsoft.com/office/word/2010/wordprocessingShape" mc:Ignorable="w14 w15 w16se w16cid w16 w16cex w16sdtdh wp14">
+<w:document xmlns:wpc="http://schemas.microsoft.com/office/word/2010/wordprocessingCanvas" xmlns:cx="http://schemas.microsoft.com/office/drawing/2014/chartex" xmlns:cx1="http://schemas.microsoft.com/office/drawing/2015/9/8/chartex" xmlns:cx2="http://schemas.microsoft.com/office/drawing/2015/10/21/chartex" xmlns:cx3="http://schemas.microsoft.com/office/drawing/2016/5/9/chartex" xmlns:cx4="http://schemas.microsoft.com/office/drawing/2016/5/10/chartex" xmlns:cx5="http://schemas.microsoft.com/office/drawing/2016/5/11/chartex" xmlns:cx6="http://schemas.microsoft.com/office/drawing/2016/5/12/chartex" xmlns:cx7="http://schemas.microsoft.com/office/drawing/2016/5/13/chartex" xmlns:cx8="http://schemas.microsoft.com/office/drawing/2016/5/14/chartex" xmlns:mc="http://schemas.openxmlformats.org/markup-compatibility/2006" xmlns:aink="http://schemas.microsoft.com/office/drawing/2016/ink" xmlns:am3d="http://schemas.microsoft.com/office/drawing/2017/model3d" xmlns:o="urn:schemas-microsoft-com:office:office" xmlns:r="http://schemas.openxmlformats.org/officeDocument/2006/relationships" xmlns:m="http://schemas.openxmlformats.org/officeDocument/2006/math" xmlns:v="urn:schemas-microsoft-com:vml" xmlns:wp14="http://schemas.microsoft.com/office/word/2010/wordprocessingDrawing" xmlns:wp="http://schemas.openxmlformats.org/drawingml/2006/wordprocessingDrawing" xmlns:w10="urn:schemas-microsoft-com:office:word" xmlns:w="http://schemas.openxmlformats.org/wordprocessingml/2006/main" xmlns:w14="http://schemas.microsoft.com/office/word/2010/wordml" xmlns:w15="http://schemas.microsoft.com/office/word/2012/wordml" xmlns:w16cid="http://schemas.microsoft.com/office/word/2016/wordml/cid" xmlns:w16se="http://schemas.microsoft.com/office/word/2015/wordml/symex" xmlns:wpg="http://schemas.microsoft.com/office/word/2010/wordprocessingGroup" xmlns:wpi="http://schemas.microsoft.com/office/word/2010/wordprocessingInk" xmlns:wne="http://schemas.microsoft.com/office/word/2006/wordml" xmlns:wps="http://schemas.microsoft.com/office/word/2010/wordprocessingShape" mc:Ignorable="w14 w15 w16se w16cid wp14">
   <w:body>
     <w:p>
       <w:pPr>
@@ -164,12 +164,35 @@
     <w:p>
       <w:pPr>
         <w:ind w:left="-5"/>
-      </w:pPr>
-      <w:r>
-        <w:t xml:space="preserve">=&gt; </w:t>
-      </w:r>
-      <w:r>
-        <w:t xml:space="preserve"> Patrick Donnelly</w:t>
+        <w:rPr>
+          <w:b/>
+        </w:rPr>
+      </w:pPr>
+      <w:r>
+        <w:rPr>
+          <w:b/>
+        </w:rPr>
+        <w:t>=</w:t>
+      </w:r>
+      <w:proofErr w:type="gramStart"/>
+      <w:r>
+        <w:rPr>
+          <w:b/>
+        </w:rPr>
+        <w:t xml:space="preserve">&gt; </w:t>
+      </w:r>
+      <w:r>
+        <w:rPr>
+          <w:b/>
+        </w:rPr>
+        <w:t xml:space="preserve"> Patrick</w:t>
+      </w:r>
+      <w:proofErr w:type="gramEnd"/>
+      <w:r>
+        <w:rPr>
+          <w:b/>
+        </w:rPr>
+        <w:t xml:space="preserve"> Donnelly</w:t>
       </w:r>
     </w:p>
     <w:p>
@@ -197,11 +220,19 @@
         <w:spacing w:line="259" w:lineRule="auto"/>
         <w:jc w:val="left"/>
       </w:pPr>
-      <w:r>
-        <w:rPr>
-          <w:b/>
-        </w:rPr>
-        <w:t xml:space="preserve">Gridworld Explained: </w:t>
+      <w:proofErr w:type="spellStart"/>
+      <w:r>
+        <w:rPr>
+          <w:b/>
+        </w:rPr>
+        <w:t>Gridworld</w:t>
+      </w:r>
+      <w:proofErr w:type="spellEnd"/>
+      <w:r>
+        <w:rPr>
+          <w:b/>
+        </w:rPr>
+        <w:t xml:space="preserve"> Explained: </w:t>
       </w:r>
     </w:p>
     <w:p>
@@ -219,7 +250,23 @@
         <w:ind w:left="-5"/>
       </w:pPr>
       <w:r>
-        <w:t xml:space="preserve">In my C++ implementation of Gridworld, the Robot (Droid) must find the most efficient path to a Healthpill, but it has no idea where it is. Its world is a 20 x 20 grid: </w:t>
+        <w:t xml:space="preserve">In my C++ implementation of </w:t>
+      </w:r>
+      <w:proofErr w:type="spellStart"/>
+      <w:r>
+        <w:t>Gridworld</w:t>
+      </w:r>
+      <w:proofErr w:type="spellEnd"/>
+      <w:r>
+        <w:t xml:space="preserve">, the Robot (Droid) must find the most efficient path to a </w:t>
+      </w:r>
+      <w:proofErr w:type="spellStart"/>
+      <w:r>
+        <w:t>Healthpill</w:t>
+      </w:r>
+      <w:proofErr w:type="spellEnd"/>
+      <w:r>
+        <w:t xml:space="preserve">, but it has no idea where it is. Its world is a 20 x 20 grid: </w:t>
       </w:r>
     </w:p>
     <w:p>
@@ -305,7 +352,15 @@
         <w:t>true</w:t>
       </w:r>
       <w:r>
-        <w:t xml:space="preserve"> then the Droid’s update method will execute the Reinforcement Learning algorithm (Q-learning) and produce a q-table which can then be used by the Droid to navigate to the Healthpill.  </w:t>
+        <w:t xml:space="preserve"> then the Droid’s update method will execute the Reinforcement Learning algorithm (Q-learning) and produce a q-table which can then be used by the Droid to navigate to the </w:t>
+      </w:r>
+      <w:proofErr w:type="spellStart"/>
+      <w:r>
+        <w:t>Healthpill</w:t>
+      </w:r>
+      <w:proofErr w:type="spellEnd"/>
+      <w:r>
+        <w:t xml:space="preserve">.  </w:t>
       </w:r>
     </w:p>
     <w:p>
@@ -332,7 +387,10 @@
         <w:t>Environment class</w:t>
       </w:r>
       <w:r>
-        <w:t xml:space="preserve"> to perform the RL. It simulates the Droid’s environment and allows us to experiment with it. We can create an </w:t>
+        <w:t xml:space="preserve"> to perform the RL. It s</w:t>
+      </w:r>
+      <w:r>
+        <w:t xml:space="preserve">imulates the Droid’s environment and allows us to experiment with it. We can create an </w:t>
       </w:r>
       <w:r>
         <w:rPr>
@@ -343,14 +401,19 @@
       <w:r>
         <w:t xml:space="preserve"> in the environment and tell the Agent what to do. The </w:t>
       </w:r>
+      <w:proofErr w:type="spellStart"/>
       <w:r>
         <w:rPr>
           <w:b/>
         </w:rPr>
         <w:t>doExperiment</w:t>
       </w:r>
-      <w:r>
-        <w:t xml:space="preserve"> method is where we run the RL algorithm. In here we will get our Agent to try lots of different moves in the Environment and see what happens by examining the reward we get back.  </w:t>
+      <w:proofErr w:type="spellEnd"/>
+      <w:r>
+        <w:t xml:space="preserve"> method is where we run the RL algorithm. In here we will get our Agent to try lots of different </w:t>
+      </w:r>
+      <w:r>
+        <w:t xml:space="preserve">moves in the Environment and see what happens by examining the reward we get back.  </w:t>
       </w:r>
     </w:p>
     <w:p>
@@ -368,7 +431,18 @@
         <w:ind w:left="-5"/>
       </w:pPr>
       <w:r>
-        <w:t xml:space="preserve">As per the q-learning algorithm this is an iterative process, so we will try and get the Agent to traverse the grid to the healthpill thousands of times (in fact I have set it to 100,000 episodes). </w:t>
+        <w:t xml:space="preserve">As per the q-learning algorithm this is an iterative process, so we will try and get the Agent to traverse the grid to the </w:t>
+      </w:r>
+      <w:proofErr w:type="spellStart"/>
+      <w:r>
+        <w:t>healthpill</w:t>
+      </w:r>
+      <w:proofErr w:type="spellEnd"/>
+      <w:r>
+        <w:t xml:space="preserve"> thousands of times (in fact I have </w:t>
+      </w:r>
+      <w:r>
+        <w:t xml:space="preserve">set it to 100,000 episodes). </w:t>
       </w:r>
       <w:r>
         <w:rPr>
@@ -385,7 +459,13 @@
         <w:ind w:left="-5"/>
       </w:pPr>
       <w:r>
-        <w:t xml:space="preserve">During each episode the Agent takes a number of steps throughout the grid (“looking” for the goal node). To ensure the Agent does not get stuck doing useless episodes (not reaching the goal in a reasonable amount of time), we limit the number of steps in an episode (I have set it to 5,000). Each step will either be a random move or the best move from the current state as recorded in the q-table (exploration v exploitation). We use a probability to decide which to do. </w:t>
+        <w:t>During each episode the Agent takes a number of steps throughout the grid (“looking” for the goal node). To ensure the Agent does not get stuck doing useless epi</w:t>
+      </w:r>
+      <w:r>
+        <w:t>sodes (not reaching the goal in a reasonable amount of time), we limit the number of steps in an episode (I have set it to 5,000). Each step will either be a random move or the best move from the current state as recorded in the q-table (exploration v expl</w:t>
+      </w:r>
+      <w:r>
+        <w:t xml:space="preserve">oitation). We use a probability to decide which to do. </w:t>
       </w:r>
     </w:p>
     <w:p>
@@ -420,7 +500,22 @@
       </w:r>
       <w:r>
         <w:tab/>
-        <w:t xml:space="preserve">decayAlpha(); </w:t>
+      </w:r>
+      <w:proofErr w:type="spellStart"/>
+      <w:proofErr w:type="gramStart"/>
+      <w:r>
+        <w:t>decay</w:t>
+      </w:r>
+      <w:r>
+        <w:t>Alpha</w:t>
+      </w:r>
+      <w:proofErr w:type="spellEnd"/>
+      <w:r>
+        <w:t>(</w:t>
+      </w:r>
+      <w:proofErr w:type="gramEnd"/>
+      <w:r>
+        <w:t xml:space="preserve">); </w:t>
       </w:r>
       <w:r>
         <w:tab/>
@@ -441,7 +536,19 @@
       </w:r>
       <w:r>
         <w:tab/>
-        <w:t xml:space="preserve">decayEpsilon(); </w:t>
+      </w:r>
+      <w:proofErr w:type="spellStart"/>
+      <w:proofErr w:type="gramStart"/>
+      <w:r>
+        <w:t>decayEpsilon</w:t>
+      </w:r>
+      <w:proofErr w:type="spellEnd"/>
+      <w:r>
+        <w:t>(</w:t>
+      </w:r>
+      <w:proofErr w:type="gramEnd"/>
+      <w:r>
+        <w:t xml:space="preserve">); </w:t>
       </w:r>
       <w:r>
         <w:tab/>
@@ -463,7 +570,10 @@
         <w:ind w:left="-5"/>
       </w:pPr>
       <w:r>
-        <w:t xml:space="preserve">Once we have completed all episodes the resultant q-table is written to a file specific to the droid e.g. qTable_D1.csv, where “D1” is the name of the droid. This file can then be reused by setting the Droid’s learning attribute to </w:t>
+        <w:t>Once we have completed all episodes the resultant q-table is written to a file specific to the droid e.g. qTable_D1.csv, where “D1” is the name of the droid. Thi</w:t>
+      </w:r>
+      <w:r>
+        <w:t xml:space="preserve">s file can then be reused by setting the Droid’s learning attribute to </w:t>
       </w:r>
       <w:r>
         <w:rPr>
@@ -534,14 +644,33 @@
       <w:r>
         <w:t xml:space="preserve">Interrogate the </w:t>
       </w:r>
-      <w:r>
-        <w:rPr>
-          <w:b/>
-        </w:rPr>
-        <w:t>doLearning()</w:t>
-      </w:r>
-      <w:r>
-        <w:t xml:space="preserve"> method of the Droid class. It utilises the Environment class to perform the RL. The resultant q-table is written to a file. This file can then be reused by setting the Droid’s learning attribute to false. Run the application in learning mode. How many states are there in the q-table file? </w:t>
+      <w:proofErr w:type="spellStart"/>
+      <w:proofErr w:type="gramStart"/>
+      <w:r>
+        <w:rPr>
+          <w:b/>
+        </w:rPr>
+        <w:t>doLearning</w:t>
+      </w:r>
+      <w:proofErr w:type="spellEnd"/>
+      <w:r>
+        <w:rPr>
+          <w:b/>
+        </w:rPr>
+        <w:t>(</w:t>
+      </w:r>
+      <w:proofErr w:type="gramEnd"/>
+      <w:r>
+        <w:rPr>
+          <w:b/>
+        </w:rPr>
+        <w:t>)</w:t>
+      </w:r>
+      <w:r>
+        <w:t xml:space="preserve"> method of the Droid class. It utilises the Environment class to perform the RL. The resultant q-table is written to a file. This file can then be reused by setting the Droid’s learning attribute to false. Run the application in learning mode. How many sta</w:t>
+      </w:r>
+      <w:r>
+        <w:t xml:space="preserve">tes are there in the q-table file? </w:t>
       </w:r>
     </w:p>
     <w:p>
@@ -581,7 +710,15 @@
         <w:t xml:space="preserve"> </w:t>
       </w:r>
       <w:r>
-        <w:t xml:space="preserve">Reposition the droid to start at position (1, 1) and the Healthpill at (20, 20) and re run the learning. Is the q-table different? Explain why or why not. </w:t>
+        <w:t xml:space="preserve">Reposition the droid to start at position (1, 1) and the </w:t>
+      </w:r>
+      <w:proofErr w:type="spellStart"/>
+      <w:r>
+        <w:t>Healthpill</w:t>
+      </w:r>
+      <w:proofErr w:type="spellEnd"/>
+      <w:r>
+        <w:t xml:space="preserve"> at (20, 20) and re run the learning. Is the q-table different? Explain why or why not. </w:t>
       </w:r>
     </w:p>
     <w:p>
@@ -593,7 +730,10 @@
         <w:t xml:space="preserve">Answer =&gt; </w:t>
       </w:r>
       <w:r>
-        <w:t>The number of states is the same but the values are different. Particularly the last value is 0,0,0,0. The values represent the directions the droid can take. As the path is now different it makes sense for the values to be different.</w:t>
+        <w:t xml:space="preserve">The number of states is the same but the values are different. The values represent the directions the droid can take. As the </w:t>
+      </w:r>
+      <w:r>
+        <w:t>pill and droid has been repositioned the environment has changed. Since the environment has changed the values have changed to reflect that.</w:t>
       </w:r>
     </w:p>
     <w:p>
@@ -620,7 +760,18 @@
         <w:t xml:space="preserve"> </w:t>
       </w:r>
       <w:r>
-        <w:t xml:space="preserve">Now let’s examine having multiple Healthpills and how the Agent can learn the best routes to both: </w:t>
+        <w:t xml:space="preserve">Now let’s examine having multiple </w:t>
+      </w:r>
+      <w:proofErr w:type="spellStart"/>
+      <w:r>
+        <w:t>Healthpills</w:t>
+      </w:r>
+      <w:proofErr w:type="spellEnd"/>
+      <w:r>
+        <w:t xml:space="preserve"> and</w:t>
+      </w:r>
+      <w:r>
+        <w:t xml:space="preserve"> how the Agent can learn the best routes to both: </w:t>
       </w:r>
     </w:p>
     <w:p>
@@ -633,13 +784,37 @@
         <w:ind w:hanging="360"/>
       </w:pPr>
       <w:r>
-        <w:t xml:space="preserve">Create a second Healthpill at position (10, 18). Do this in the </w:t>
-      </w:r>
-      <w:r>
-        <w:rPr>
-          <w:b/>
-        </w:rPr>
-        <w:t>initGridObjects()</w:t>
+        <w:t xml:space="preserve">Create a second </w:t>
+      </w:r>
+      <w:proofErr w:type="spellStart"/>
+      <w:r>
+        <w:t>Healthpill</w:t>
+      </w:r>
+      <w:proofErr w:type="spellEnd"/>
+      <w:r>
+        <w:t xml:space="preserve"> at position (10, 18). Do this in the </w:t>
+      </w:r>
+      <w:proofErr w:type="spellStart"/>
+      <w:proofErr w:type="gramStart"/>
+      <w:r>
+        <w:rPr>
+          <w:b/>
+        </w:rPr>
+        <w:t>initGridObjects</w:t>
+      </w:r>
+      <w:proofErr w:type="spellEnd"/>
+      <w:r>
+        <w:rPr>
+          <w:b/>
+        </w:rPr>
+        <w:t>(</w:t>
+      </w:r>
+      <w:proofErr w:type="gramEnd"/>
+      <w:r>
+        <w:rPr>
+          <w:b/>
+        </w:rPr>
+        <w:t>)</w:t>
       </w:r>
       <w:r>
         <w:t xml:space="preserve"> method of the Game class.  </w:t>
@@ -657,11 +832,19 @@
       <w:r>
         <w:t xml:space="preserve">Set the Droid’s </w:t>
       </w:r>
-      <w:r>
-        <w:rPr>
-          <w:b/>
-        </w:rPr>
-        <w:t>goalNo = 2</w:t>
+      <w:proofErr w:type="spellStart"/>
+      <w:r>
+        <w:rPr>
+          <w:b/>
+        </w:rPr>
+        <w:t>goalNo</w:t>
+      </w:r>
+      <w:proofErr w:type="spellEnd"/>
+      <w:r>
+        <w:rPr>
+          <w:b/>
+        </w:rPr>
+        <w:t xml:space="preserve"> = 2</w:t>
       </w:r>
       <w:r>
         <w:t xml:space="preserve"> this time </w:t>
@@ -686,8 +869,29 @@
         <w:t>learning = true</w:t>
       </w:r>
       <w:r>
-        <w:t xml:space="preserve"> and confirm it reaches the second new Healthpill. </w:t>
-      </w:r>
+        <w:t xml:space="preserve"> and confirm it rea</w:t>
+      </w:r>
+      <w:r>
+        <w:t xml:space="preserve">ches the second new </w:t>
+      </w:r>
+      <w:proofErr w:type="spellStart"/>
+      <w:r>
+        <w:t>Healthpill</w:t>
+      </w:r>
+      <w:proofErr w:type="spellEnd"/>
+      <w:r>
+        <w:t xml:space="preserve">. </w:t>
+      </w:r>
+    </w:p>
+    <w:p>
+      <w:pPr>
+        <w:numPr>
+          <w:ilvl w:val="0"/>
+          <w:numId w:val="1"/>
+        </w:numPr>
+        <w:spacing w:after="33"/>
+        <w:ind w:hanging="360"/>
+      </w:pPr>
     </w:p>
     <w:p>
       <w:pPr>
@@ -709,11 +913,19 @@
       <w:r>
         <w:t xml:space="preserve"> and the </w:t>
       </w:r>
-      <w:r>
-        <w:rPr>
-          <w:b/>
-        </w:rPr>
-        <w:t>goalNo = 1</w:t>
+      <w:proofErr w:type="spellStart"/>
+      <w:r>
+        <w:rPr>
+          <w:b/>
+        </w:rPr>
+        <w:t>goalNo</w:t>
+      </w:r>
+      <w:proofErr w:type="spellEnd"/>
+      <w:r>
+        <w:rPr>
+          <w:b/>
+        </w:rPr>
+        <w:t xml:space="preserve"> = 1</w:t>
       </w:r>
       <w:r>
         <w:t xml:space="preserve"> and rerun the program. Does the Droid reach goal 1 this time? </w:t>
@@ -731,6 +943,7 @@
         <w:t>Yes it still reached the original pill at location 20,20</w:t>
       </w:r>
     </w:p>
+    <w:p/>
     <w:p>
       <w:pPr>
         <w:ind w:left="1440" w:right="2004" w:hanging="360"/>
@@ -745,7 +958,10 @@
         <w:t xml:space="preserve"> </w:t>
       </w:r>
       <w:r>
-        <w:t xml:space="preserve">How many states are there in the q-table now? Why? </w:t>
+        <w:t xml:space="preserve">How many states are there in the q-table now? </w:t>
+      </w:r>
+      <w:r>
+        <w:t xml:space="preserve">Why? </w:t>
       </w:r>
       <w:r>
         <w:rPr>
@@ -753,12 +969,28 @@
         </w:rPr>
         <w:t xml:space="preserve">Answer =&gt; </w:t>
       </w:r>
-      <w:r>
-        <w:rPr>
-          <w:b/>
-        </w:rPr>
-        <w:t>Theres 800 states, twice as many as the original q table. Because there are two goals</w:t>
-      </w:r>
+      <w:proofErr w:type="spellStart"/>
+      <w:r>
+        <w:rPr>
+          <w:b/>
+        </w:rPr>
+        <w:t>Theres</w:t>
+      </w:r>
+      <w:proofErr w:type="spellEnd"/>
+      <w:r>
+        <w:rPr>
+          <w:b/>
+        </w:rPr>
+        <w:t xml:space="preserve"> 800 states, twice as many as the original q table. Because there are two goals</w:t>
+      </w:r>
+      <w:r>
+        <w:rPr>
+          <w:b/>
+        </w:rPr>
+        <w:t xml:space="preserve"> to navigate to.</w:t>
+      </w:r>
+      <w:bookmarkStart w:id="0" w:name="_GoBack"/>
+      <w:bookmarkEnd w:id="0"/>
     </w:p>
     <w:p>
       <w:pPr>
@@ -822,15 +1054,28 @@
       <w:r>
         <w:t xml:space="preserve"> and the </w:t>
       </w:r>
-      <w:r>
-        <w:rPr>
-          <w:b/>
-        </w:rPr>
-        <w:t>goalNo = 2</w:t>
+      <w:proofErr w:type="spellStart"/>
+      <w:r>
+        <w:rPr>
+          <w:b/>
+        </w:rPr>
+        <w:t>goalNo</w:t>
+      </w:r>
+      <w:proofErr w:type="spellEnd"/>
+      <w:r>
+        <w:rPr>
+          <w:b/>
+        </w:rPr>
+        <w:t xml:space="preserve"> = 2</w:t>
       </w:r>
       <w:r>
         <w:t xml:space="preserve"> (each droid must do its own learning if it has a different start position, and will produce its own q-table. </w:t>
       </w:r>
+    </w:p>
+    <w:p>
+      <w:pPr>
+        <w:spacing w:after="36"/>
+      </w:pPr>
     </w:p>
     <w:p>
       <w:pPr>
@@ -859,37 +1104,64 @@
         </w:rPr>
         <w:t xml:space="preserve">Answer =&gt; </w:t>
       </w:r>
-      <w:r>
-        <w:rPr>
-          <w:b/>
-        </w:rPr>
-        <w:t>qTable_D2.csv</w:t>
-      </w:r>
-      <w:r>
-        <w:rPr>
-          <w:b/>
-        </w:rPr>
-        <w:t xml:space="preserve"> was newly created</w:t>
-      </w:r>
     </w:p>
     <w:p>
       <w:pPr>
         <w:spacing w:line="259" w:lineRule="auto"/>
         <w:ind w:left="1435"/>
         <w:jc w:val="left"/>
-      </w:pPr>
-      <w:r>
-        <w:t>qTable_D</w:t>
-      </w:r>
-      <w:r>
-        <w:t>1</w:t>
-      </w:r>
-      <w:r>
-        <w:t>.csv</w:t>
-      </w:r>
-      <w:r>
-        <w:t xml:space="preserve"> was there from the previous steps</w:t>
-      </w:r>
+        <w:rPr>
+          <w:b/>
+        </w:rPr>
+      </w:pPr>
+      <w:r>
+        <w:rPr>
+          <w:b/>
+        </w:rPr>
+        <w:t>qTable_D2.csv</w:t>
+      </w:r>
+      <w:r>
+        <w:rPr>
+          <w:b/>
+        </w:rPr>
+        <w:t xml:space="preserve"> was newly created</w:t>
+      </w:r>
+    </w:p>
+    <w:p>
+      <w:pPr>
+        <w:spacing w:line="259" w:lineRule="auto"/>
+        <w:ind w:left="1435"/>
+        <w:jc w:val="left"/>
+        <w:rPr>
+          <w:b/>
+        </w:rPr>
+      </w:pPr>
+      <w:r>
+        <w:rPr>
+          <w:b/>
+        </w:rPr>
+        <w:t>qTable_D1.csv was there from the previous steps</w:t>
+      </w:r>
+    </w:p>
+    <w:p>
+      <w:pPr>
+        <w:spacing w:line="259" w:lineRule="auto"/>
+        <w:ind w:left="1435"/>
+        <w:jc w:val="left"/>
+        <w:rPr>
+          <w:b/>
+        </w:rPr>
+      </w:pPr>
+    </w:p>
+    <w:p>
+      <w:pPr>
+        <w:spacing w:line="259" w:lineRule="auto"/>
+        <w:ind w:left="1435"/>
+        <w:jc w:val="left"/>
+        <w:rPr>
+          <w:b/>
+        </w:rPr>
+      </w:pPr>
     </w:p>
     <w:p>
       <w:pPr>
@@ -900,7 +1172,15 @@
         <w:ind w:hanging="360"/>
       </w:pPr>
       <w:r>
-        <w:t xml:space="preserve">Do both Droids now travel to their respective Healthpills? </w:t>
+        <w:t xml:space="preserve">Do both Droids now travel to their respective </w:t>
+      </w:r>
+      <w:proofErr w:type="spellStart"/>
+      <w:r>
+        <w:t>Healthpills</w:t>
+      </w:r>
+      <w:proofErr w:type="spellEnd"/>
+      <w:r>
+        <w:t xml:space="preserve">? </w:t>
       </w:r>
     </w:p>
     <w:p>
@@ -915,22 +1195,58 @@
         <w:t>Yes</w:t>
       </w:r>
     </w:p>
-    <w:p>
-      <w:pPr>
-        <w:ind w:left="1440" w:hanging="360"/>
-      </w:pPr>
-      <w:r>
-        <w:t>e.</w:t>
-      </w:r>
-      <w:r>
-        <w:rPr>
-          <w:rFonts w:ascii="Arial" w:eastAsia="Arial" w:hAnsi="Arial" w:cs="Arial"/>
-        </w:rPr>
-        <w:t xml:space="preserve"> </w:t>
-      </w:r>
-      <w:r>
-        <w:t xml:space="preserve">Turnoff the learning for both droids, swap their target Healthpills. Do they reach the other Healthpill without relearning? Explain why or why not. </w:t>
-      </w:r>
+    <w:p/>
+    <w:p>
+      <w:pPr>
+        <w:pStyle w:val="ListParagraph"/>
+        <w:numPr>
+          <w:ilvl w:val="0"/>
+          <w:numId w:val="2"/>
+        </w:numPr>
+        <w:rPr>
+          <w:b/>
+        </w:rPr>
+      </w:pPr>
+      <w:r>
+        <w:t xml:space="preserve">Turnoff the learning for both droids, swap their target </w:t>
+      </w:r>
+      <w:proofErr w:type="spellStart"/>
+      <w:r>
+        <w:t>Healthpills</w:t>
+      </w:r>
+      <w:proofErr w:type="spellEnd"/>
+      <w:r>
+        <w:t xml:space="preserve">. Do they reach the other </w:t>
+      </w:r>
+      <w:proofErr w:type="spellStart"/>
+      <w:r>
+        <w:t>Healthpill</w:t>
+      </w:r>
+      <w:proofErr w:type="spellEnd"/>
+      <w:r>
+        <w:t xml:space="preserve"> without relearning? Explain why or why n</w:t>
+      </w:r>
+      <w:r>
+        <w:t xml:space="preserve">ot. </w:t>
+      </w:r>
+    </w:p>
+    <w:p>
+      <w:pPr>
+        <w:pStyle w:val="ListParagraph"/>
+        <w:ind w:left="1440" w:firstLine="0"/>
+        <w:rPr>
+          <w:b/>
+        </w:rPr>
+      </w:pPr>
+    </w:p>
+    <w:p>
+      <w:pPr>
+        <w:pStyle w:val="ListParagraph"/>
+        <w:ind w:left="1440" w:firstLine="0"/>
+        <w:rPr>
+          <w:b/>
+        </w:rPr>
+      </w:pPr>
       <w:r>
         <w:rPr>
           <w:b/>
@@ -943,16 +1259,21 @@
         </w:rPr>
         <w:t>Yes because</w:t>
       </w:r>
-    </w:p>
-    <w:p>
-      <w:pPr>
-        <w:spacing w:after="16" w:line="259" w:lineRule="auto"/>
-        <w:ind w:left="720" w:firstLine="0"/>
-        <w:jc w:val="left"/>
-      </w:pPr>
-      <w:r>
-        <w:t xml:space="preserve"> </w:t>
-      </w:r>
+      <w:r>
+        <w:rPr>
+          <w:b/>
+        </w:rPr>
+        <w:t xml:space="preserve"> the environment hasn’t changed so the q table is still valid as they each have the necessary values to find both pills.</w:t>
+      </w:r>
+    </w:p>
+    <w:p>
+      <w:pPr>
+        <w:pStyle w:val="ListParagraph"/>
+        <w:ind w:left="1440" w:firstLine="0"/>
+        <w:rPr>
+          <w:b/>
+        </w:rPr>
+      </w:pPr>
     </w:p>
     <w:p>
       <w:pPr>
@@ -960,7 +1281,10 @@
         <w:ind w:left="720" w:hanging="360"/>
       </w:pPr>
       <w:r>
-        <w:t>5.</w:t>
+        <w:t>5</w:t>
+      </w:r>
+      <w:r>
+        <w:t>.</w:t>
       </w:r>
       <w:r>
         <w:rPr>
@@ -969,7 +1293,10 @@
         <w:t xml:space="preserve"> </w:t>
       </w:r>
       <w:r>
-        <w:t xml:space="preserve">Finally, lets add in some obstacles. The trick with ‘learning’ about obstacles is to treat them as if they were simply invalid moves, just like we do if the Droid chose to move off the grid. In other words, the Droid gets a negative feedback and simply stays where it is. It will eventually learn that it is not a good policy to do that. </w:t>
+        <w:t>Finally, lets add in some obstacles. The trick with ‘learning’ about obstacles is to treat them as if they were simply invalid moves, just like we do if the Droid chose to move off the grid. In other words, the Droid gets a n</w:t>
+      </w:r>
+      <w:r>
+        <w:t xml:space="preserve">egative feedback and simply stays where it is. It will eventually learn that it is not a good policy to do that. </w:t>
       </w:r>
     </w:p>
     <w:p>
@@ -983,33 +1310,64 @@
       <w:r>
         <w:t xml:space="preserve">So, add some obstacles in a pattern of your choosing (see my example below). Probably easiest to hardcode some into the </w:t>
       </w:r>
-      <w:r>
-        <w:rPr>
-          <w:b/>
-        </w:rPr>
-        <w:t>initGridObjects()</w:t>
-      </w:r>
-      <w:r>
-        <w:t xml:space="preserve"> method. I have </w:t>
-      </w:r>
-      <w:r>
-        <w:lastRenderedPageBreak/>
-        <w:t xml:space="preserve">already created a </w:t>
-      </w:r>
-      <w:r>
-        <w:rPr>
-          <w:b/>
-        </w:rPr>
-        <w:t>bool containsObstacle</w:t>
-      </w:r>
+      <w:proofErr w:type="spellStart"/>
+      <w:proofErr w:type="gramStart"/>
+      <w:r>
+        <w:rPr>
+          <w:b/>
+        </w:rPr>
+        <w:t>initGridObjects</w:t>
+      </w:r>
+      <w:proofErr w:type="spellEnd"/>
+      <w:r>
+        <w:rPr>
+          <w:b/>
+        </w:rPr>
+        <w:t>(</w:t>
+      </w:r>
+      <w:proofErr w:type="gramEnd"/>
+      <w:r>
+        <w:rPr>
+          <w:b/>
+        </w:rPr>
+        <w:t>)</w:t>
+      </w:r>
+      <w:r>
+        <w:t xml:space="preserve"> meth</w:t>
+      </w:r>
+      <w:r>
+        <w:t xml:space="preserve">od. I have already created a </w:t>
+      </w:r>
+      <w:r>
+        <w:rPr>
+          <w:b/>
+        </w:rPr>
+        <w:t xml:space="preserve">bool </w:t>
+      </w:r>
+      <w:proofErr w:type="spellStart"/>
+      <w:r>
+        <w:rPr>
+          <w:b/>
+        </w:rPr>
+        <w:t>containsObstacle</w:t>
+      </w:r>
+      <w:proofErr w:type="spellEnd"/>
       <w:r>
         <w:t xml:space="preserve"> in the Node class which you can set, and maybe modify the Node </w:t>
       </w:r>
-      <w:r>
-        <w:rPr>
-          <w:b/>
-        </w:rPr>
-        <w:t>draw()</w:t>
+      <w:proofErr w:type="gramStart"/>
+      <w:r>
+        <w:rPr>
+          <w:b/>
+        </w:rPr>
+        <w:t>draw(</w:t>
+      </w:r>
+      <w:proofErr w:type="gramEnd"/>
+      <w:r>
+        <w:rPr>
+          <w:b/>
+        </w:rPr>
+        <w:t>)</w:t>
       </w:r>
       <w:r>
         <w:t xml:space="preserve"> method accordingly. Then simply check this during each Timestep of the Learning process. </w:t>
@@ -1072,7 +1430,18 @@
         <w:ind w:hanging="360"/>
       </w:pPr>
       <w:r>
-        <w:t xml:space="preserve">Demonstrate this working by attaching here a screen recording of your 2 droids avoiding obstacles and navigating to different Healthpills. </w:t>
+        <w:t>Demonstrate this working by attaching her</w:t>
+      </w:r>
+      <w:r>
+        <w:t xml:space="preserve">e a screen recording of your 2 droids avoiding obstacles and navigating to different </w:t>
+      </w:r>
+      <w:proofErr w:type="spellStart"/>
+      <w:r>
+        <w:t>Healthpills</w:t>
+      </w:r>
+      <w:proofErr w:type="spellEnd"/>
+      <w:r>
+        <w:t xml:space="preserve">. </w:t>
       </w:r>
     </w:p>
     <w:p>
@@ -1097,13 +1466,2060 @@
         <w:t xml:space="preserve">Screencast =&gt; </w:t>
       </w:r>
     </w:p>
+    <w:p>
+      <w:r>
+        <w:t xml:space="preserve">Google Drive </w:t>
+      </w:r>
+      <w:proofErr w:type="gramStart"/>
+      <w:r>
+        <w:t>Link :</w:t>
+      </w:r>
+      <w:proofErr w:type="gramEnd"/>
+      <w:r>
+        <w:t xml:space="preserve"> </w:t>
+      </w:r>
+    </w:p>
+    <w:p>
+      <w:hyperlink r:id="rId9" w:history="1">
+        <w:r>
+          <w:rPr>
+            <w:rStyle w:val="Hyperlink"/>
+          </w:rPr>
+          <w:t>https://d</w:t>
+        </w:r>
+        <w:r>
+          <w:rPr>
+            <w:rStyle w:val="Hyperlink"/>
+          </w:rPr>
+          <w:t>r</w:t>
+        </w:r>
+        <w:r>
+          <w:rPr>
+            <w:rStyle w:val="Hyperlink"/>
+          </w:rPr>
+          <w:t>ive.google.com/drive/folders/1VQnTjo_9S3GEolKNJhkqDqPnMNVcEo8I?usp=sharing</w:t>
+        </w:r>
+      </w:hyperlink>
+    </w:p>
+    <w:p/>
+    <w:p>
+      <w:pPr>
+        <w:spacing w:after="160" w:line="259" w:lineRule="auto"/>
+        <w:ind w:left="0" w:firstLine="0"/>
+        <w:jc w:val="left"/>
+      </w:pPr>
+      <w:r>
+        <w:br w:type="page"/>
+      </w:r>
+    </w:p>
+    <w:p>
+      <w:r>
+        <w:lastRenderedPageBreak/>
+        <w:t>Code Changes:</w:t>
+      </w:r>
+    </w:p>
+    <w:p/>
+    <w:p>
+      <w:pPr>
+        <w:autoSpaceDE w:val="0"/>
+        <w:autoSpaceDN w:val="0"/>
+        <w:adjustRightInd w:val="0"/>
+        <w:spacing w:after="0" w:line="240" w:lineRule="auto"/>
+        <w:ind w:left="0" w:firstLine="0"/>
+        <w:jc w:val="left"/>
+        <w:rPr>
+          <w:rFonts w:ascii="Cascadia Mono" w:eastAsiaTheme="minorEastAsia" w:hAnsi="Cascadia Mono" w:cs="Cascadia Mono"/>
+          <w:sz w:val="19"/>
+          <w:szCs w:val="19"/>
+          <w:highlight w:val="yellow"/>
+        </w:rPr>
+      </w:pPr>
+      <w:r>
+        <w:rPr>
+          <w:rFonts w:ascii="Cascadia Mono" w:eastAsiaTheme="minorEastAsia" w:hAnsi="Cascadia Mono" w:cs="Cascadia Mono"/>
+          <w:color w:val="0000FF"/>
+          <w:sz w:val="19"/>
+          <w:szCs w:val="19"/>
+          <w:highlight w:val="yellow"/>
+        </w:rPr>
+        <w:t>bool</w:t>
+      </w:r>
+      <w:r>
+        <w:rPr>
+          <w:rFonts w:ascii="Cascadia Mono" w:eastAsiaTheme="minorEastAsia" w:hAnsi="Cascadia Mono" w:cs="Cascadia Mono"/>
+          <w:sz w:val="19"/>
+          <w:szCs w:val="19"/>
+          <w:highlight w:val="yellow"/>
+        </w:rPr>
+        <w:t xml:space="preserve"> </w:t>
+      </w:r>
+      <w:proofErr w:type="gramStart"/>
+      <w:r>
+        <w:rPr>
+          <w:rFonts w:ascii="Cascadia Mono" w:eastAsiaTheme="minorEastAsia" w:hAnsi="Cascadia Mono" w:cs="Cascadia Mono"/>
+          <w:color w:val="2B91AF"/>
+          <w:sz w:val="19"/>
+          <w:szCs w:val="19"/>
+          <w:highlight w:val="yellow"/>
+        </w:rPr>
+        <w:t>Grid</w:t>
+      </w:r>
+      <w:r>
+        <w:rPr>
+          <w:rFonts w:ascii="Cascadia Mono" w:eastAsiaTheme="minorEastAsia" w:hAnsi="Cascadia Mono" w:cs="Cascadia Mono"/>
+          <w:sz w:val="19"/>
+          <w:szCs w:val="19"/>
+          <w:highlight w:val="yellow"/>
+        </w:rPr>
+        <w:t>::</w:t>
+      </w:r>
+      <w:proofErr w:type="spellStart"/>
+      <w:proofErr w:type="gramEnd"/>
+      <w:r>
+        <w:rPr>
+          <w:rFonts w:ascii="Cascadia Mono" w:eastAsiaTheme="minorEastAsia" w:hAnsi="Cascadia Mono" w:cs="Cascadia Mono"/>
+          <w:sz w:val="19"/>
+          <w:szCs w:val="19"/>
+          <w:highlight w:val="yellow"/>
+        </w:rPr>
+        <w:t>checkForObstacle</w:t>
+      </w:r>
+      <w:proofErr w:type="spellEnd"/>
+      <w:r>
+        <w:rPr>
+          <w:rFonts w:ascii="Cascadia Mono" w:eastAsiaTheme="minorEastAsia" w:hAnsi="Cascadia Mono" w:cs="Cascadia Mono"/>
+          <w:sz w:val="19"/>
+          <w:szCs w:val="19"/>
+          <w:highlight w:val="yellow"/>
+        </w:rPr>
+        <w:t>(</w:t>
+      </w:r>
+      <w:r>
+        <w:rPr>
+          <w:rFonts w:ascii="Cascadia Mono" w:eastAsiaTheme="minorEastAsia" w:hAnsi="Cascadia Mono" w:cs="Cascadia Mono"/>
+          <w:color w:val="0000FF"/>
+          <w:sz w:val="19"/>
+          <w:szCs w:val="19"/>
+          <w:highlight w:val="yellow"/>
+        </w:rPr>
+        <w:t>int</w:t>
+      </w:r>
+      <w:r>
+        <w:rPr>
+          <w:rFonts w:ascii="Cascadia Mono" w:eastAsiaTheme="minorEastAsia" w:hAnsi="Cascadia Mono" w:cs="Cascadia Mono"/>
+          <w:sz w:val="19"/>
+          <w:szCs w:val="19"/>
+          <w:highlight w:val="yellow"/>
+        </w:rPr>
+        <w:t xml:space="preserve"> </w:t>
+      </w:r>
+      <w:r>
+        <w:rPr>
+          <w:rFonts w:ascii="Cascadia Mono" w:eastAsiaTheme="minorEastAsia" w:hAnsi="Cascadia Mono" w:cs="Cascadia Mono"/>
+          <w:color w:val="808080"/>
+          <w:sz w:val="19"/>
+          <w:szCs w:val="19"/>
+          <w:highlight w:val="yellow"/>
+        </w:rPr>
+        <w:t>x</w:t>
+      </w:r>
+      <w:r>
+        <w:rPr>
+          <w:rFonts w:ascii="Cascadia Mono" w:eastAsiaTheme="minorEastAsia" w:hAnsi="Cascadia Mono" w:cs="Cascadia Mono"/>
+          <w:sz w:val="19"/>
+          <w:szCs w:val="19"/>
+          <w:highlight w:val="yellow"/>
+        </w:rPr>
+        <w:t xml:space="preserve">, </w:t>
+      </w:r>
+      <w:r>
+        <w:rPr>
+          <w:rFonts w:ascii="Cascadia Mono" w:eastAsiaTheme="minorEastAsia" w:hAnsi="Cascadia Mono" w:cs="Cascadia Mono"/>
+          <w:color w:val="0000FF"/>
+          <w:sz w:val="19"/>
+          <w:szCs w:val="19"/>
+          <w:highlight w:val="yellow"/>
+        </w:rPr>
+        <w:t>int</w:t>
+      </w:r>
+      <w:r>
+        <w:rPr>
+          <w:rFonts w:ascii="Cascadia Mono" w:eastAsiaTheme="minorEastAsia" w:hAnsi="Cascadia Mono" w:cs="Cascadia Mono"/>
+          <w:sz w:val="19"/>
+          <w:szCs w:val="19"/>
+          <w:highlight w:val="yellow"/>
+        </w:rPr>
+        <w:t xml:space="preserve"> </w:t>
+      </w:r>
+      <w:r>
+        <w:rPr>
+          <w:rFonts w:ascii="Cascadia Mono" w:eastAsiaTheme="minorEastAsia" w:hAnsi="Cascadia Mono" w:cs="Cascadia Mono"/>
+          <w:color w:val="808080"/>
+          <w:sz w:val="19"/>
+          <w:szCs w:val="19"/>
+          <w:highlight w:val="yellow"/>
+        </w:rPr>
+        <w:t>y</w:t>
+      </w:r>
+      <w:r>
+        <w:rPr>
+          <w:rFonts w:ascii="Cascadia Mono" w:eastAsiaTheme="minorEastAsia" w:hAnsi="Cascadia Mono" w:cs="Cascadia Mono"/>
+          <w:sz w:val="19"/>
+          <w:szCs w:val="19"/>
+          <w:highlight w:val="yellow"/>
+        </w:rPr>
+        <w:t>)</w:t>
+      </w:r>
+    </w:p>
+    <w:p>
+      <w:pPr>
+        <w:autoSpaceDE w:val="0"/>
+        <w:autoSpaceDN w:val="0"/>
+        <w:adjustRightInd w:val="0"/>
+        <w:spacing w:after="0" w:line="240" w:lineRule="auto"/>
+        <w:ind w:left="0" w:firstLine="0"/>
+        <w:jc w:val="left"/>
+        <w:rPr>
+          <w:rFonts w:ascii="Cascadia Mono" w:eastAsiaTheme="minorEastAsia" w:hAnsi="Cascadia Mono" w:cs="Cascadia Mono"/>
+          <w:sz w:val="19"/>
+          <w:szCs w:val="19"/>
+          <w:highlight w:val="yellow"/>
+        </w:rPr>
+      </w:pPr>
+      <w:r>
+        <w:rPr>
+          <w:rFonts w:ascii="Cascadia Mono" w:eastAsiaTheme="minorEastAsia" w:hAnsi="Cascadia Mono" w:cs="Cascadia Mono"/>
+          <w:sz w:val="19"/>
+          <w:szCs w:val="19"/>
+          <w:highlight w:val="yellow"/>
+        </w:rPr>
+        <w:t>{</w:t>
+      </w:r>
+    </w:p>
+    <w:p>
+      <w:pPr>
+        <w:autoSpaceDE w:val="0"/>
+        <w:autoSpaceDN w:val="0"/>
+        <w:adjustRightInd w:val="0"/>
+        <w:spacing w:after="0" w:line="240" w:lineRule="auto"/>
+        <w:ind w:left="0" w:firstLine="0"/>
+        <w:jc w:val="left"/>
+        <w:rPr>
+          <w:rFonts w:ascii="Cascadia Mono" w:eastAsiaTheme="minorEastAsia" w:hAnsi="Cascadia Mono" w:cs="Cascadia Mono"/>
+          <w:sz w:val="19"/>
+          <w:szCs w:val="19"/>
+          <w:highlight w:val="yellow"/>
+        </w:rPr>
+      </w:pPr>
+    </w:p>
+    <w:p>
+      <w:pPr>
+        <w:autoSpaceDE w:val="0"/>
+        <w:autoSpaceDN w:val="0"/>
+        <w:adjustRightInd w:val="0"/>
+        <w:spacing w:after="0" w:line="240" w:lineRule="auto"/>
+        <w:ind w:left="0" w:firstLine="0"/>
+        <w:jc w:val="left"/>
+        <w:rPr>
+          <w:rFonts w:ascii="Cascadia Mono" w:eastAsiaTheme="minorEastAsia" w:hAnsi="Cascadia Mono" w:cs="Cascadia Mono"/>
+          <w:sz w:val="19"/>
+          <w:szCs w:val="19"/>
+          <w:highlight w:val="yellow"/>
+        </w:rPr>
+      </w:pPr>
+      <w:r>
+        <w:rPr>
+          <w:rFonts w:ascii="Cascadia Mono" w:eastAsiaTheme="minorEastAsia" w:hAnsi="Cascadia Mono" w:cs="Cascadia Mono"/>
+          <w:sz w:val="19"/>
+          <w:szCs w:val="19"/>
+          <w:highlight w:val="yellow"/>
+        </w:rPr>
+        <w:t xml:space="preserve">    </w:t>
+      </w:r>
+      <w:r>
+        <w:rPr>
+          <w:rFonts w:ascii="Cascadia Mono" w:eastAsiaTheme="minorEastAsia" w:hAnsi="Cascadia Mono" w:cs="Cascadia Mono"/>
+          <w:color w:val="0000FF"/>
+          <w:sz w:val="19"/>
+          <w:szCs w:val="19"/>
+          <w:highlight w:val="yellow"/>
+        </w:rPr>
+        <w:t>if</w:t>
+      </w:r>
+      <w:r>
+        <w:rPr>
+          <w:rFonts w:ascii="Cascadia Mono" w:eastAsiaTheme="minorEastAsia" w:hAnsi="Cascadia Mono" w:cs="Cascadia Mono"/>
+          <w:sz w:val="19"/>
+          <w:szCs w:val="19"/>
+          <w:highlight w:val="yellow"/>
+        </w:rPr>
+        <w:t xml:space="preserve"> (nodes[</w:t>
+      </w:r>
+      <w:r>
+        <w:rPr>
+          <w:rFonts w:ascii="Cascadia Mono" w:eastAsiaTheme="minorEastAsia" w:hAnsi="Cascadia Mono" w:cs="Cascadia Mono"/>
+          <w:color w:val="808080"/>
+          <w:sz w:val="19"/>
+          <w:szCs w:val="19"/>
+          <w:highlight w:val="yellow"/>
+        </w:rPr>
+        <w:t>x</w:t>
+      </w:r>
+      <w:r>
+        <w:rPr>
+          <w:rFonts w:ascii="Cascadia Mono" w:eastAsiaTheme="minorEastAsia" w:hAnsi="Cascadia Mono" w:cs="Cascadia Mono"/>
+          <w:sz w:val="19"/>
+          <w:szCs w:val="19"/>
+          <w:highlight w:val="yellow"/>
+        </w:rPr>
+        <w:t>-</w:t>
+      </w:r>
+      <w:proofErr w:type="gramStart"/>
+      <w:r>
+        <w:rPr>
+          <w:rFonts w:ascii="Cascadia Mono" w:eastAsiaTheme="minorEastAsia" w:hAnsi="Cascadia Mono" w:cs="Cascadia Mono"/>
+          <w:sz w:val="19"/>
+          <w:szCs w:val="19"/>
+          <w:highlight w:val="yellow"/>
+        </w:rPr>
+        <w:t>1][</w:t>
+      </w:r>
+      <w:proofErr w:type="gramEnd"/>
+      <w:r>
+        <w:rPr>
+          <w:rFonts w:ascii="Cascadia Mono" w:eastAsiaTheme="minorEastAsia" w:hAnsi="Cascadia Mono" w:cs="Cascadia Mono"/>
+          <w:color w:val="808080"/>
+          <w:sz w:val="19"/>
+          <w:szCs w:val="19"/>
+          <w:highlight w:val="yellow"/>
+        </w:rPr>
+        <w:t>y</w:t>
+      </w:r>
+      <w:r>
+        <w:rPr>
+          <w:rFonts w:ascii="Cascadia Mono" w:eastAsiaTheme="minorEastAsia" w:hAnsi="Cascadia Mono" w:cs="Cascadia Mono"/>
+          <w:sz w:val="19"/>
+          <w:szCs w:val="19"/>
+          <w:highlight w:val="yellow"/>
+        </w:rPr>
+        <w:t>-1].</w:t>
+      </w:r>
+      <w:proofErr w:type="spellStart"/>
+      <w:r>
+        <w:rPr>
+          <w:rFonts w:ascii="Cascadia Mono" w:eastAsiaTheme="minorEastAsia" w:hAnsi="Cascadia Mono" w:cs="Cascadia Mono"/>
+          <w:sz w:val="19"/>
+          <w:szCs w:val="19"/>
+          <w:highlight w:val="yellow"/>
+        </w:rPr>
+        <w:t>containsObstacle</w:t>
+      </w:r>
+      <w:proofErr w:type="spellEnd"/>
+      <w:r>
+        <w:rPr>
+          <w:rFonts w:ascii="Cascadia Mono" w:eastAsiaTheme="minorEastAsia" w:hAnsi="Cascadia Mono" w:cs="Cascadia Mono"/>
+          <w:sz w:val="19"/>
+          <w:szCs w:val="19"/>
+          <w:highlight w:val="yellow"/>
+        </w:rPr>
+        <w:t xml:space="preserve"> == </w:t>
+      </w:r>
+      <w:r>
+        <w:rPr>
+          <w:rFonts w:ascii="Cascadia Mono" w:eastAsiaTheme="minorEastAsia" w:hAnsi="Cascadia Mono" w:cs="Cascadia Mono"/>
+          <w:color w:val="0000FF"/>
+          <w:sz w:val="19"/>
+          <w:szCs w:val="19"/>
+          <w:highlight w:val="yellow"/>
+        </w:rPr>
+        <w:t>true</w:t>
+      </w:r>
+      <w:r>
+        <w:rPr>
+          <w:rFonts w:ascii="Cascadia Mono" w:eastAsiaTheme="minorEastAsia" w:hAnsi="Cascadia Mono" w:cs="Cascadia Mono"/>
+          <w:sz w:val="19"/>
+          <w:szCs w:val="19"/>
+          <w:highlight w:val="yellow"/>
+        </w:rPr>
+        <w:t>)</w:t>
+      </w:r>
+    </w:p>
+    <w:p>
+      <w:pPr>
+        <w:autoSpaceDE w:val="0"/>
+        <w:autoSpaceDN w:val="0"/>
+        <w:adjustRightInd w:val="0"/>
+        <w:spacing w:after="0" w:line="240" w:lineRule="auto"/>
+        <w:ind w:left="0" w:firstLine="0"/>
+        <w:jc w:val="left"/>
+        <w:rPr>
+          <w:rFonts w:ascii="Cascadia Mono" w:eastAsiaTheme="minorEastAsia" w:hAnsi="Cascadia Mono" w:cs="Cascadia Mono"/>
+          <w:sz w:val="19"/>
+          <w:szCs w:val="19"/>
+          <w:highlight w:val="yellow"/>
+        </w:rPr>
+      </w:pPr>
+      <w:r>
+        <w:rPr>
+          <w:rFonts w:ascii="Cascadia Mono" w:eastAsiaTheme="minorEastAsia" w:hAnsi="Cascadia Mono" w:cs="Cascadia Mono"/>
+          <w:sz w:val="19"/>
+          <w:szCs w:val="19"/>
+          <w:highlight w:val="yellow"/>
+        </w:rPr>
+        <w:t xml:space="preserve">    {</w:t>
+      </w:r>
+    </w:p>
+    <w:p>
+      <w:pPr>
+        <w:autoSpaceDE w:val="0"/>
+        <w:autoSpaceDN w:val="0"/>
+        <w:adjustRightInd w:val="0"/>
+        <w:spacing w:after="0" w:line="240" w:lineRule="auto"/>
+        <w:ind w:left="0" w:firstLine="0"/>
+        <w:jc w:val="left"/>
+        <w:rPr>
+          <w:rFonts w:ascii="Cascadia Mono" w:eastAsiaTheme="minorEastAsia" w:hAnsi="Cascadia Mono" w:cs="Cascadia Mono"/>
+          <w:sz w:val="19"/>
+          <w:szCs w:val="19"/>
+          <w:highlight w:val="yellow"/>
+        </w:rPr>
+      </w:pPr>
+      <w:r>
+        <w:rPr>
+          <w:rFonts w:ascii="Cascadia Mono" w:eastAsiaTheme="minorEastAsia" w:hAnsi="Cascadia Mono" w:cs="Cascadia Mono"/>
+          <w:sz w:val="19"/>
+          <w:szCs w:val="19"/>
+          <w:highlight w:val="yellow"/>
+        </w:rPr>
+        <w:t xml:space="preserve">            </w:t>
+      </w:r>
+      <w:r>
+        <w:rPr>
+          <w:rFonts w:ascii="Cascadia Mono" w:eastAsiaTheme="minorEastAsia" w:hAnsi="Cascadia Mono" w:cs="Cascadia Mono"/>
+          <w:color w:val="0000FF"/>
+          <w:sz w:val="19"/>
+          <w:szCs w:val="19"/>
+          <w:highlight w:val="yellow"/>
+        </w:rPr>
+        <w:t>return</w:t>
+      </w:r>
+      <w:r>
+        <w:rPr>
+          <w:rFonts w:ascii="Cascadia Mono" w:eastAsiaTheme="minorEastAsia" w:hAnsi="Cascadia Mono" w:cs="Cascadia Mono"/>
+          <w:sz w:val="19"/>
+          <w:szCs w:val="19"/>
+          <w:highlight w:val="yellow"/>
+        </w:rPr>
+        <w:t xml:space="preserve"> </w:t>
+      </w:r>
+      <w:r>
+        <w:rPr>
+          <w:rFonts w:ascii="Cascadia Mono" w:eastAsiaTheme="minorEastAsia" w:hAnsi="Cascadia Mono" w:cs="Cascadia Mono"/>
+          <w:color w:val="0000FF"/>
+          <w:sz w:val="19"/>
+          <w:szCs w:val="19"/>
+          <w:highlight w:val="yellow"/>
+        </w:rPr>
+        <w:t>true</w:t>
+      </w:r>
+      <w:r>
+        <w:rPr>
+          <w:rFonts w:ascii="Cascadia Mono" w:eastAsiaTheme="minorEastAsia" w:hAnsi="Cascadia Mono" w:cs="Cascadia Mono"/>
+          <w:sz w:val="19"/>
+          <w:szCs w:val="19"/>
+          <w:highlight w:val="yellow"/>
+        </w:rPr>
+        <w:t>;</w:t>
+      </w:r>
+    </w:p>
+    <w:p>
+      <w:pPr>
+        <w:autoSpaceDE w:val="0"/>
+        <w:autoSpaceDN w:val="0"/>
+        <w:adjustRightInd w:val="0"/>
+        <w:spacing w:after="0" w:line="240" w:lineRule="auto"/>
+        <w:ind w:left="0" w:firstLine="0"/>
+        <w:jc w:val="left"/>
+        <w:rPr>
+          <w:rFonts w:ascii="Cascadia Mono" w:eastAsiaTheme="minorEastAsia" w:hAnsi="Cascadia Mono" w:cs="Cascadia Mono"/>
+          <w:sz w:val="19"/>
+          <w:szCs w:val="19"/>
+          <w:highlight w:val="yellow"/>
+        </w:rPr>
+      </w:pPr>
+      <w:r>
+        <w:rPr>
+          <w:rFonts w:ascii="Cascadia Mono" w:eastAsiaTheme="minorEastAsia" w:hAnsi="Cascadia Mono" w:cs="Cascadia Mono"/>
+          <w:sz w:val="19"/>
+          <w:szCs w:val="19"/>
+          <w:highlight w:val="yellow"/>
+        </w:rPr>
+        <w:t xml:space="preserve">    }</w:t>
+      </w:r>
+    </w:p>
+    <w:p>
+      <w:pPr>
+        <w:autoSpaceDE w:val="0"/>
+        <w:autoSpaceDN w:val="0"/>
+        <w:adjustRightInd w:val="0"/>
+        <w:spacing w:after="0" w:line="240" w:lineRule="auto"/>
+        <w:ind w:left="0" w:firstLine="0"/>
+        <w:jc w:val="left"/>
+        <w:rPr>
+          <w:rFonts w:ascii="Cascadia Mono" w:eastAsiaTheme="minorEastAsia" w:hAnsi="Cascadia Mono" w:cs="Cascadia Mono"/>
+          <w:sz w:val="19"/>
+          <w:szCs w:val="19"/>
+          <w:highlight w:val="yellow"/>
+        </w:rPr>
+      </w:pPr>
+      <w:r>
+        <w:rPr>
+          <w:rFonts w:ascii="Cascadia Mono" w:eastAsiaTheme="minorEastAsia" w:hAnsi="Cascadia Mono" w:cs="Cascadia Mono"/>
+          <w:sz w:val="19"/>
+          <w:szCs w:val="19"/>
+          <w:highlight w:val="yellow"/>
+        </w:rPr>
+        <w:t xml:space="preserve">    </w:t>
+      </w:r>
+      <w:r>
+        <w:rPr>
+          <w:rFonts w:ascii="Cascadia Mono" w:eastAsiaTheme="minorEastAsia" w:hAnsi="Cascadia Mono" w:cs="Cascadia Mono"/>
+          <w:color w:val="0000FF"/>
+          <w:sz w:val="19"/>
+          <w:szCs w:val="19"/>
+          <w:highlight w:val="yellow"/>
+        </w:rPr>
+        <w:t>return</w:t>
+      </w:r>
+      <w:r>
+        <w:rPr>
+          <w:rFonts w:ascii="Cascadia Mono" w:eastAsiaTheme="minorEastAsia" w:hAnsi="Cascadia Mono" w:cs="Cascadia Mono"/>
+          <w:sz w:val="19"/>
+          <w:szCs w:val="19"/>
+          <w:highlight w:val="yellow"/>
+        </w:rPr>
+        <w:t xml:space="preserve"> </w:t>
+      </w:r>
+      <w:r>
+        <w:rPr>
+          <w:rFonts w:ascii="Cascadia Mono" w:eastAsiaTheme="minorEastAsia" w:hAnsi="Cascadia Mono" w:cs="Cascadia Mono"/>
+          <w:color w:val="0000FF"/>
+          <w:sz w:val="19"/>
+          <w:szCs w:val="19"/>
+          <w:highlight w:val="yellow"/>
+        </w:rPr>
+        <w:t>false</w:t>
+      </w:r>
+      <w:r>
+        <w:rPr>
+          <w:rFonts w:ascii="Cascadia Mono" w:eastAsiaTheme="minorEastAsia" w:hAnsi="Cascadia Mono" w:cs="Cascadia Mono"/>
+          <w:sz w:val="19"/>
+          <w:szCs w:val="19"/>
+          <w:highlight w:val="yellow"/>
+        </w:rPr>
+        <w:t>;</w:t>
+      </w:r>
+    </w:p>
+    <w:p>
+      <w:pPr>
+        <w:autoSpaceDE w:val="0"/>
+        <w:autoSpaceDN w:val="0"/>
+        <w:adjustRightInd w:val="0"/>
+        <w:spacing w:after="0" w:line="240" w:lineRule="auto"/>
+        <w:ind w:left="0" w:firstLine="0"/>
+        <w:jc w:val="left"/>
+        <w:rPr>
+          <w:rFonts w:ascii="Cascadia Mono" w:eastAsiaTheme="minorEastAsia" w:hAnsi="Cascadia Mono" w:cs="Cascadia Mono"/>
+          <w:sz w:val="19"/>
+          <w:szCs w:val="19"/>
+          <w:highlight w:val="yellow"/>
+        </w:rPr>
+      </w:pPr>
+      <w:r>
+        <w:rPr>
+          <w:rFonts w:ascii="Cascadia Mono" w:eastAsiaTheme="minorEastAsia" w:hAnsi="Cascadia Mono" w:cs="Cascadia Mono"/>
+          <w:sz w:val="19"/>
+          <w:szCs w:val="19"/>
+          <w:highlight w:val="yellow"/>
+        </w:rPr>
+        <w:t>}</w:t>
+      </w:r>
+    </w:p>
+    <w:p>
+      <w:pPr>
+        <w:autoSpaceDE w:val="0"/>
+        <w:autoSpaceDN w:val="0"/>
+        <w:adjustRightInd w:val="0"/>
+        <w:spacing w:after="0" w:line="240" w:lineRule="auto"/>
+        <w:ind w:left="0" w:firstLine="0"/>
+        <w:jc w:val="left"/>
+        <w:rPr>
+          <w:rFonts w:ascii="Cascadia Mono" w:eastAsiaTheme="minorEastAsia" w:hAnsi="Cascadia Mono" w:cs="Cascadia Mono"/>
+          <w:sz w:val="19"/>
+          <w:szCs w:val="19"/>
+          <w:highlight w:val="yellow"/>
+        </w:rPr>
+      </w:pPr>
+    </w:p>
+    <w:p>
+      <w:pPr>
+        <w:autoSpaceDE w:val="0"/>
+        <w:autoSpaceDN w:val="0"/>
+        <w:adjustRightInd w:val="0"/>
+        <w:spacing w:after="0" w:line="240" w:lineRule="auto"/>
+        <w:ind w:left="0" w:firstLine="0"/>
+        <w:jc w:val="left"/>
+        <w:rPr>
+          <w:rFonts w:ascii="Cascadia Mono" w:eastAsiaTheme="minorEastAsia" w:hAnsi="Cascadia Mono" w:cs="Cascadia Mono"/>
+          <w:sz w:val="19"/>
+          <w:szCs w:val="19"/>
+          <w:highlight w:val="yellow"/>
+        </w:rPr>
+      </w:pPr>
+      <w:r>
+        <w:rPr>
+          <w:rFonts w:ascii="Cascadia Mono" w:eastAsiaTheme="minorEastAsia" w:hAnsi="Cascadia Mono" w:cs="Cascadia Mono"/>
+          <w:color w:val="0000FF"/>
+          <w:sz w:val="19"/>
+          <w:szCs w:val="19"/>
+          <w:highlight w:val="yellow"/>
+        </w:rPr>
+        <w:t>void</w:t>
+      </w:r>
+      <w:r>
+        <w:rPr>
+          <w:rFonts w:ascii="Cascadia Mono" w:eastAsiaTheme="minorEastAsia" w:hAnsi="Cascadia Mono" w:cs="Cascadia Mono"/>
+          <w:sz w:val="19"/>
+          <w:szCs w:val="19"/>
+          <w:highlight w:val="yellow"/>
+        </w:rPr>
+        <w:t xml:space="preserve"> </w:t>
+      </w:r>
+      <w:proofErr w:type="gramStart"/>
+      <w:r>
+        <w:rPr>
+          <w:rFonts w:ascii="Cascadia Mono" w:eastAsiaTheme="minorEastAsia" w:hAnsi="Cascadia Mono" w:cs="Cascadia Mono"/>
+          <w:color w:val="2B91AF"/>
+          <w:sz w:val="19"/>
+          <w:szCs w:val="19"/>
+          <w:highlight w:val="yellow"/>
+        </w:rPr>
+        <w:t>Grid</w:t>
+      </w:r>
+      <w:r>
+        <w:rPr>
+          <w:rFonts w:ascii="Cascadia Mono" w:eastAsiaTheme="minorEastAsia" w:hAnsi="Cascadia Mono" w:cs="Cascadia Mono"/>
+          <w:sz w:val="19"/>
+          <w:szCs w:val="19"/>
+          <w:highlight w:val="yellow"/>
+        </w:rPr>
+        <w:t>::</w:t>
+      </w:r>
+      <w:proofErr w:type="spellStart"/>
+      <w:proofErr w:type="gramEnd"/>
+      <w:r>
+        <w:rPr>
+          <w:rFonts w:ascii="Cascadia Mono" w:eastAsiaTheme="minorEastAsia" w:hAnsi="Cascadia Mono" w:cs="Cascadia Mono"/>
+          <w:sz w:val="19"/>
+          <w:szCs w:val="19"/>
+          <w:highlight w:val="yellow"/>
+        </w:rPr>
+        <w:t>setObstacle</w:t>
+      </w:r>
+      <w:proofErr w:type="spellEnd"/>
+      <w:r>
+        <w:rPr>
+          <w:rFonts w:ascii="Cascadia Mono" w:eastAsiaTheme="minorEastAsia" w:hAnsi="Cascadia Mono" w:cs="Cascadia Mono"/>
+          <w:sz w:val="19"/>
+          <w:szCs w:val="19"/>
+          <w:highlight w:val="yellow"/>
+        </w:rPr>
+        <w:t>(</w:t>
+      </w:r>
+      <w:r>
+        <w:rPr>
+          <w:rFonts w:ascii="Cascadia Mono" w:eastAsiaTheme="minorEastAsia" w:hAnsi="Cascadia Mono" w:cs="Cascadia Mono"/>
+          <w:color w:val="0000FF"/>
+          <w:sz w:val="19"/>
+          <w:szCs w:val="19"/>
+          <w:highlight w:val="yellow"/>
+        </w:rPr>
+        <w:t>int</w:t>
+      </w:r>
+      <w:r>
+        <w:rPr>
+          <w:rFonts w:ascii="Cascadia Mono" w:eastAsiaTheme="minorEastAsia" w:hAnsi="Cascadia Mono" w:cs="Cascadia Mono"/>
+          <w:sz w:val="19"/>
+          <w:szCs w:val="19"/>
+          <w:highlight w:val="yellow"/>
+        </w:rPr>
+        <w:t xml:space="preserve"> </w:t>
+      </w:r>
+      <w:r>
+        <w:rPr>
+          <w:rFonts w:ascii="Cascadia Mono" w:eastAsiaTheme="minorEastAsia" w:hAnsi="Cascadia Mono" w:cs="Cascadia Mono"/>
+          <w:color w:val="808080"/>
+          <w:sz w:val="19"/>
+          <w:szCs w:val="19"/>
+          <w:highlight w:val="yellow"/>
+        </w:rPr>
+        <w:t>x</w:t>
+      </w:r>
+      <w:r>
+        <w:rPr>
+          <w:rFonts w:ascii="Cascadia Mono" w:eastAsiaTheme="minorEastAsia" w:hAnsi="Cascadia Mono" w:cs="Cascadia Mono"/>
+          <w:sz w:val="19"/>
+          <w:szCs w:val="19"/>
+          <w:highlight w:val="yellow"/>
+        </w:rPr>
+        <w:t xml:space="preserve">, </w:t>
+      </w:r>
+      <w:r>
+        <w:rPr>
+          <w:rFonts w:ascii="Cascadia Mono" w:eastAsiaTheme="minorEastAsia" w:hAnsi="Cascadia Mono" w:cs="Cascadia Mono"/>
+          <w:color w:val="0000FF"/>
+          <w:sz w:val="19"/>
+          <w:szCs w:val="19"/>
+          <w:highlight w:val="yellow"/>
+        </w:rPr>
+        <w:t>int</w:t>
+      </w:r>
+      <w:r>
+        <w:rPr>
+          <w:rFonts w:ascii="Cascadia Mono" w:eastAsiaTheme="minorEastAsia" w:hAnsi="Cascadia Mono" w:cs="Cascadia Mono"/>
+          <w:sz w:val="19"/>
+          <w:szCs w:val="19"/>
+          <w:highlight w:val="yellow"/>
+        </w:rPr>
+        <w:t xml:space="preserve"> </w:t>
+      </w:r>
+      <w:r>
+        <w:rPr>
+          <w:rFonts w:ascii="Cascadia Mono" w:eastAsiaTheme="minorEastAsia" w:hAnsi="Cascadia Mono" w:cs="Cascadia Mono"/>
+          <w:color w:val="808080"/>
+          <w:sz w:val="19"/>
+          <w:szCs w:val="19"/>
+          <w:highlight w:val="yellow"/>
+        </w:rPr>
+        <w:t>y</w:t>
+      </w:r>
+      <w:r>
+        <w:rPr>
+          <w:rFonts w:ascii="Cascadia Mono" w:eastAsiaTheme="minorEastAsia" w:hAnsi="Cascadia Mono" w:cs="Cascadia Mono"/>
+          <w:sz w:val="19"/>
+          <w:szCs w:val="19"/>
+          <w:highlight w:val="yellow"/>
+        </w:rPr>
+        <w:t>)</w:t>
+      </w:r>
+    </w:p>
+    <w:p>
+      <w:pPr>
+        <w:autoSpaceDE w:val="0"/>
+        <w:autoSpaceDN w:val="0"/>
+        <w:adjustRightInd w:val="0"/>
+        <w:spacing w:after="0" w:line="240" w:lineRule="auto"/>
+        <w:ind w:left="0" w:firstLine="0"/>
+        <w:jc w:val="left"/>
+        <w:rPr>
+          <w:rFonts w:ascii="Cascadia Mono" w:eastAsiaTheme="minorEastAsia" w:hAnsi="Cascadia Mono" w:cs="Cascadia Mono"/>
+          <w:sz w:val="19"/>
+          <w:szCs w:val="19"/>
+          <w:highlight w:val="yellow"/>
+        </w:rPr>
+      </w:pPr>
+      <w:r>
+        <w:rPr>
+          <w:rFonts w:ascii="Cascadia Mono" w:eastAsiaTheme="minorEastAsia" w:hAnsi="Cascadia Mono" w:cs="Cascadia Mono"/>
+          <w:sz w:val="19"/>
+          <w:szCs w:val="19"/>
+          <w:highlight w:val="yellow"/>
+        </w:rPr>
+        <w:t>{</w:t>
+      </w:r>
+    </w:p>
+    <w:p>
+      <w:pPr>
+        <w:autoSpaceDE w:val="0"/>
+        <w:autoSpaceDN w:val="0"/>
+        <w:adjustRightInd w:val="0"/>
+        <w:spacing w:after="0" w:line="240" w:lineRule="auto"/>
+        <w:ind w:left="0" w:firstLine="0"/>
+        <w:jc w:val="left"/>
+        <w:rPr>
+          <w:rFonts w:ascii="Cascadia Mono" w:eastAsiaTheme="minorEastAsia" w:hAnsi="Cascadia Mono" w:cs="Cascadia Mono"/>
+          <w:sz w:val="19"/>
+          <w:szCs w:val="19"/>
+          <w:highlight w:val="yellow"/>
+        </w:rPr>
+      </w:pPr>
+      <w:r>
+        <w:rPr>
+          <w:rFonts w:ascii="Cascadia Mono" w:eastAsiaTheme="minorEastAsia" w:hAnsi="Cascadia Mono" w:cs="Cascadia Mono"/>
+          <w:sz w:val="19"/>
+          <w:szCs w:val="19"/>
+          <w:highlight w:val="yellow"/>
+        </w:rPr>
+        <w:t xml:space="preserve">    nodes[</w:t>
+      </w:r>
+      <w:r>
+        <w:rPr>
+          <w:rFonts w:ascii="Cascadia Mono" w:eastAsiaTheme="minorEastAsia" w:hAnsi="Cascadia Mono" w:cs="Cascadia Mono"/>
+          <w:color w:val="808080"/>
+          <w:sz w:val="19"/>
+          <w:szCs w:val="19"/>
+          <w:highlight w:val="yellow"/>
+        </w:rPr>
+        <w:t>x</w:t>
+      </w:r>
+      <w:r>
+        <w:rPr>
+          <w:rFonts w:ascii="Cascadia Mono" w:eastAsiaTheme="minorEastAsia" w:hAnsi="Cascadia Mono" w:cs="Cascadia Mono"/>
+          <w:sz w:val="19"/>
+          <w:szCs w:val="19"/>
+          <w:highlight w:val="yellow"/>
+        </w:rPr>
+        <w:t>][</w:t>
+      </w:r>
+      <w:r>
+        <w:rPr>
+          <w:rFonts w:ascii="Cascadia Mono" w:eastAsiaTheme="minorEastAsia" w:hAnsi="Cascadia Mono" w:cs="Cascadia Mono"/>
+          <w:color w:val="808080"/>
+          <w:sz w:val="19"/>
+          <w:szCs w:val="19"/>
+          <w:highlight w:val="yellow"/>
+        </w:rPr>
+        <w:t>y</w:t>
+      </w:r>
+      <w:proofErr w:type="gramStart"/>
+      <w:r>
+        <w:rPr>
+          <w:rFonts w:ascii="Cascadia Mono" w:eastAsiaTheme="minorEastAsia" w:hAnsi="Cascadia Mono" w:cs="Cascadia Mono"/>
+          <w:sz w:val="19"/>
+          <w:szCs w:val="19"/>
+          <w:highlight w:val="yellow"/>
+        </w:rPr>
+        <w:t>].</w:t>
+      </w:r>
+      <w:proofErr w:type="spellStart"/>
+      <w:r>
+        <w:rPr>
+          <w:rFonts w:ascii="Cascadia Mono" w:eastAsiaTheme="minorEastAsia" w:hAnsi="Cascadia Mono" w:cs="Cascadia Mono"/>
+          <w:sz w:val="19"/>
+          <w:szCs w:val="19"/>
+          <w:highlight w:val="yellow"/>
+        </w:rPr>
+        <w:t>containsObstacle</w:t>
+      </w:r>
+      <w:proofErr w:type="spellEnd"/>
+      <w:proofErr w:type="gramEnd"/>
+      <w:r>
+        <w:rPr>
+          <w:rFonts w:ascii="Cascadia Mono" w:eastAsiaTheme="minorEastAsia" w:hAnsi="Cascadia Mono" w:cs="Cascadia Mono"/>
+          <w:sz w:val="19"/>
+          <w:szCs w:val="19"/>
+          <w:highlight w:val="yellow"/>
+        </w:rPr>
+        <w:t xml:space="preserve"> = </w:t>
+      </w:r>
+      <w:r>
+        <w:rPr>
+          <w:rFonts w:ascii="Cascadia Mono" w:eastAsiaTheme="minorEastAsia" w:hAnsi="Cascadia Mono" w:cs="Cascadia Mono"/>
+          <w:color w:val="0000FF"/>
+          <w:sz w:val="19"/>
+          <w:szCs w:val="19"/>
+          <w:highlight w:val="yellow"/>
+        </w:rPr>
+        <w:t>true</w:t>
+      </w:r>
+      <w:r>
+        <w:rPr>
+          <w:rFonts w:ascii="Cascadia Mono" w:eastAsiaTheme="minorEastAsia" w:hAnsi="Cascadia Mono" w:cs="Cascadia Mono"/>
+          <w:sz w:val="19"/>
+          <w:szCs w:val="19"/>
+          <w:highlight w:val="yellow"/>
+        </w:rPr>
+        <w:t>;</w:t>
+      </w:r>
+    </w:p>
+    <w:p>
+      <w:pPr>
+        <w:autoSpaceDE w:val="0"/>
+        <w:autoSpaceDN w:val="0"/>
+        <w:adjustRightInd w:val="0"/>
+        <w:spacing w:after="0" w:line="240" w:lineRule="auto"/>
+        <w:ind w:left="0" w:firstLine="0"/>
+        <w:jc w:val="left"/>
+        <w:rPr>
+          <w:rFonts w:ascii="Cascadia Mono" w:eastAsiaTheme="minorEastAsia" w:hAnsi="Cascadia Mono" w:cs="Cascadia Mono"/>
+          <w:sz w:val="19"/>
+          <w:szCs w:val="19"/>
+          <w:highlight w:val="yellow"/>
+        </w:rPr>
+      </w:pPr>
+      <w:r>
+        <w:rPr>
+          <w:rFonts w:ascii="Cascadia Mono" w:eastAsiaTheme="minorEastAsia" w:hAnsi="Cascadia Mono" w:cs="Cascadia Mono"/>
+          <w:sz w:val="19"/>
+          <w:szCs w:val="19"/>
+          <w:highlight w:val="yellow"/>
+        </w:rPr>
+        <w:t xml:space="preserve">    nodes[</w:t>
+      </w:r>
+      <w:r>
+        <w:rPr>
+          <w:rFonts w:ascii="Cascadia Mono" w:eastAsiaTheme="minorEastAsia" w:hAnsi="Cascadia Mono" w:cs="Cascadia Mono"/>
+          <w:color w:val="808080"/>
+          <w:sz w:val="19"/>
+          <w:szCs w:val="19"/>
+          <w:highlight w:val="yellow"/>
+        </w:rPr>
+        <w:t>x</w:t>
+      </w:r>
+      <w:r>
+        <w:rPr>
+          <w:rFonts w:ascii="Cascadia Mono" w:eastAsiaTheme="minorEastAsia" w:hAnsi="Cascadia Mono" w:cs="Cascadia Mono"/>
+          <w:sz w:val="19"/>
+          <w:szCs w:val="19"/>
+          <w:highlight w:val="yellow"/>
+        </w:rPr>
+        <w:t>][</w:t>
+      </w:r>
+      <w:r>
+        <w:rPr>
+          <w:rFonts w:ascii="Cascadia Mono" w:eastAsiaTheme="minorEastAsia" w:hAnsi="Cascadia Mono" w:cs="Cascadia Mono"/>
+          <w:color w:val="808080"/>
+          <w:sz w:val="19"/>
+          <w:szCs w:val="19"/>
+          <w:highlight w:val="yellow"/>
+        </w:rPr>
+        <w:t>y</w:t>
+      </w:r>
+      <w:proofErr w:type="gramStart"/>
+      <w:r>
+        <w:rPr>
+          <w:rFonts w:ascii="Cascadia Mono" w:eastAsiaTheme="minorEastAsia" w:hAnsi="Cascadia Mono" w:cs="Cascadia Mono"/>
+          <w:sz w:val="19"/>
+          <w:szCs w:val="19"/>
+          <w:highlight w:val="yellow"/>
+        </w:rPr>
+        <w:t>].</w:t>
+      </w:r>
+      <w:proofErr w:type="spellStart"/>
+      <w:r>
+        <w:rPr>
+          <w:rFonts w:ascii="Cascadia Mono" w:eastAsiaTheme="minorEastAsia" w:hAnsi="Cascadia Mono" w:cs="Cascadia Mono"/>
+          <w:sz w:val="19"/>
+          <w:szCs w:val="19"/>
+          <w:highlight w:val="yellow"/>
+        </w:rPr>
+        <w:t>UpdateNode</w:t>
+      </w:r>
+      <w:proofErr w:type="spellEnd"/>
+      <w:proofErr w:type="gramEnd"/>
+      <w:r>
+        <w:rPr>
+          <w:rFonts w:ascii="Cascadia Mono" w:eastAsiaTheme="minorEastAsia" w:hAnsi="Cascadia Mono" w:cs="Cascadia Mono"/>
+          <w:sz w:val="19"/>
+          <w:szCs w:val="19"/>
+          <w:highlight w:val="yellow"/>
+        </w:rPr>
+        <w:t>();</w:t>
+      </w:r>
+    </w:p>
+    <w:p>
+      <w:pPr>
+        <w:rPr>
+          <w:rFonts w:ascii="Cascadia Mono" w:eastAsiaTheme="minorEastAsia" w:hAnsi="Cascadia Mono" w:cs="Cascadia Mono"/>
+          <w:sz w:val="19"/>
+          <w:szCs w:val="19"/>
+        </w:rPr>
+      </w:pPr>
+      <w:r>
+        <w:rPr>
+          <w:rFonts w:ascii="Cascadia Mono" w:eastAsiaTheme="minorEastAsia" w:hAnsi="Cascadia Mono" w:cs="Cascadia Mono"/>
+          <w:sz w:val="19"/>
+          <w:szCs w:val="19"/>
+          <w:highlight w:val="yellow"/>
+        </w:rPr>
+        <w:t>}</w:t>
+      </w:r>
+    </w:p>
+    <w:p/>
+    <w:p>
+      <w:pPr>
+        <w:autoSpaceDE w:val="0"/>
+        <w:autoSpaceDN w:val="0"/>
+        <w:adjustRightInd w:val="0"/>
+        <w:spacing w:after="0" w:line="240" w:lineRule="auto"/>
+        <w:ind w:left="0" w:firstLine="0"/>
+        <w:jc w:val="left"/>
+        <w:rPr>
+          <w:rFonts w:ascii="Cascadia Mono" w:eastAsiaTheme="minorEastAsia" w:hAnsi="Cascadia Mono" w:cs="Cascadia Mono"/>
+          <w:sz w:val="19"/>
+          <w:szCs w:val="19"/>
+        </w:rPr>
+      </w:pPr>
+      <w:r>
+        <w:rPr>
+          <w:rFonts w:ascii="Cascadia Mono" w:eastAsiaTheme="minorEastAsia" w:hAnsi="Cascadia Mono" w:cs="Cascadia Mono"/>
+          <w:color w:val="008000"/>
+          <w:sz w:val="19"/>
+          <w:szCs w:val="19"/>
+        </w:rPr>
+        <w:t>// Implementation of the Environment Reward Function</w:t>
+      </w:r>
+    </w:p>
+    <w:p>
+      <w:pPr>
+        <w:autoSpaceDE w:val="0"/>
+        <w:autoSpaceDN w:val="0"/>
+        <w:adjustRightInd w:val="0"/>
+        <w:spacing w:after="0" w:line="240" w:lineRule="auto"/>
+        <w:ind w:left="0" w:firstLine="0"/>
+        <w:jc w:val="left"/>
+        <w:rPr>
+          <w:rFonts w:ascii="Cascadia Mono" w:eastAsiaTheme="minorEastAsia" w:hAnsi="Cascadia Mono" w:cs="Cascadia Mono"/>
+          <w:sz w:val="19"/>
+          <w:szCs w:val="19"/>
+        </w:rPr>
+      </w:pPr>
+      <w:r>
+        <w:rPr>
+          <w:rFonts w:ascii="Cascadia Mono" w:eastAsiaTheme="minorEastAsia" w:hAnsi="Cascadia Mono" w:cs="Cascadia Mono"/>
+          <w:color w:val="0000FF"/>
+          <w:sz w:val="19"/>
+          <w:szCs w:val="19"/>
+        </w:rPr>
+        <w:t>float</w:t>
+      </w:r>
+      <w:r>
+        <w:rPr>
+          <w:rFonts w:ascii="Cascadia Mono" w:eastAsiaTheme="minorEastAsia" w:hAnsi="Cascadia Mono" w:cs="Cascadia Mono"/>
+          <w:sz w:val="19"/>
+          <w:szCs w:val="19"/>
+        </w:rPr>
+        <w:t xml:space="preserve"> </w:t>
+      </w:r>
+      <w:proofErr w:type="gramStart"/>
+      <w:r>
+        <w:rPr>
+          <w:rFonts w:ascii="Cascadia Mono" w:eastAsiaTheme="minorEastAsia" w:hAnsi="Cascadia Mono" w:cs="Cascadia Mono"/>
+          <w:color w:val="2B91AF"/>
+          <w:sz w:val="19"/>
+          <w:szCs w:val="19"/>
+        </w:rPr>
+        <w:t>Environment</w:t>
+      </w:r>
+      <w:r>
+        <w:rPr>
+          <w:rFonts w:ascii="Cascadia Mono" w:eastAsiaTheme="minorEastAsia" w:hAnsi="Cascadia Mono" w:cs="Cascadia Mono"/>
+          <w:sz w:val="19"/>
+          <w:szCs w:val="19"/>
+        </w:rPr>
+        <w:t>::</w:t>
+      </w:r>
+      <w:proofErr w:type="spellStart"/>
+      <w:proofErr w:type="gramEnd"/>
+      <w:r>
+        <w:rPr>
+          <w:rFonts w:ascii="Cascadia Mono" w:eastAsiaTheme="minorEastAsia" w:hAnsi="Cascadia Mono" w:cs="Cascadia Mono"/>
+          <w:sz w:val="19"/>
+          <w:szCs w:val="19"/>
+        </w:rPr>
+        <w:t>calculateReward</w:t>
+      </w:r>
+      <w:proofErr w:type="spellEnd"/>
+      <w:r>
+        <w:rPr>
+          <w:rFonts w:ascii="Cascadia Mono" w:eastAsiaTheme="minorEastAsia" w:hAnsi="Cascadia Mono" w:cs="Cascadia Mono"/>
+          <w:sz w:val="19"/>
+          <w:szCs w:val="19"/>
+        </w:rPr>
+        <w:t>(sf::</w:t>
+      </w:r>
+      <w:r>
+        <w:rPr>
+          <w:rFonts w:ascii="Cascadia Mono" w:eastAsiaTheme="minorEastAsia" w:hAnsi="Cascadia Mono" w:cs="Cascadia Mono"/>
+          <w:color w:val="2B91AF"/>
+          <w:sz w:val="19"/>
+          <w:szCs w:val="19"/>
+        </w:rPr>
+        <w:t>Vector2i</w:t>
+      </w:r>
+      <w:r>
+        <w:rPr>
+          <w:rFonts w:ascii="Cascadia Mono" w:eastAsiaTheme="minorEastAsia" w:hAnsi="Cascadia Mono" w:cs="Cascadia Mono"/>
+          <w:sz w:val="19"/>
+          <w:szCs w:val="19"/>
+        </w:rPr>
+        <w:t xml:space="preserve"> </w:t>
+      </w:r>
+      <w:proofErr w:type="spellStart"/>
+      <w:r>
+        <w:rPr>
+          <w:rFonts w:ascii="Cascadia Mono" w:eastAsiaTheme="minorEastAsia" w:hAnsi="Cascadia Mono" w:cs="Cascadia Mono"/>
+          <w:color w:val="808080"/>
+          <w:sz w:val="19"/>
+          <w:szCs w:val="19"/>
+        </w:rPr>
+        <w:t>previousAgentCoords</w:t>
+      </w:r>
+      <w:proofErr w:type="spellEnd"/>
+      <w:r>
+        <w:rPr>
+          <w:rFonts w:ascii="Cascadia Mono" w:eastAsiaTheme="minorEastAsia" w:hAnsi="Cascadia Mono" w:cs="Cascadia Mono"/>
+          <w:sz w:val="19"/>
+          <w:szCs w:val="19"/>
+        </w:rPr>
+        <w:t xml:space="preserve">, </w:t>
+      </w:r>
+      <w:r>
+        <w:rPr>
+          <w:rFonts w:ascii="Cascadia Mono" w:eastAsiaTheme="minorEastAsia" w:hAnsi="Cascadia Mono" w:cs="Cascadia Mono"/>
+          <w:color w:val="0000FF"/>
+          <w:sz w:val="19"/>
+          <w:szCs w:val="19"/>
+        </w:rPr>
+        <w:t>int</w:t>
+      </w:r>
+      <w:r>
+        <w:rPr>
+          <w:rFonts w:ascii="Cascadia Mono" w:eastAsiaTheme="minorEastAsia" w:hAnsi="Cascadia Mono" w:cs="Cascadia Mono"/>
+          <w:sz w:val="19"/>
+          <w:szCs w:val="19"/>
+        </w:rPr>
+        <w:t xml:space="preserve"> </w:t>
+      </w:r>
+      <w:proofErr w:type="spellStart"/>
+      <w:r>
+        <w:rPr>
+          <w:rFonts w:ascii="Cascadia Mono" w:eastAsiaTheme="minorEastAsia" w:hAnsi="Cascadia Mono" w:cs="Cascadia Mono"/>
+          <w:color w:val="808080"/>
+          <w:sz w:val="19"/>
+          <w:szCs w:val="19"/>
+        </w:rPr>
+        <w:t>selectedAction</w:t>
+      </w:r>
+      <w:proofErr w:type="spellEnd"/>
+      <w:r>
+        <w:rPr>
+          <w:rFonts w:ascii="Cascadia Mono" w:eastAsiaTheme="minorEastAsia" w:hAnsi="Cascadia Mono" w:cs="Cascadia Mono"/>
+          <w:sz w:val="19"/>
+          <w:szCs w:val="19"/>
+        </w:rPr>
+        <w:t>, sf::</w:t>
+      </w:r>
+      <w:r>
+        <w:rPr>
+          <w:rFonts w:ascii="Cascadia Mono" w:eastAsiaTheme="minorEastAsia" w:hAnsi="Cascadia Mono" w:cs="Cascadia Mono"/>
+          <w:color w:val="2B91AF"/>
+          <w:sz w:val="19"/>
+          <w:szCs w:val="19"/>
+        </w:rPr>
+        <w:t>Vector2i</w:t>
+      </w:r>
+      <w:r>
+        <w:rPr>
+          <w:rFonts w:ascii="Cascadia Mono" w:eastAsiaTheme="minorEastAsia" w:hAnsi="Cascadia Mono" w:cs="Cascadia Mono"/>
+          <w:sz w:val="19"/>
+          <w:szCs w:val="19"/>
+        </w:rPr>
+        <w:t xml:space="preserve"> </w:t>
+      </w:r>
+      <w:proofErr w:type="spellStart"/>
+      <w:r>
+        <w:rPr>
+          <w:rFonts w:ascii="Cascadia Mono" w:eastAsiaTheme="minorEastAsia" w:hAnsi="Cascadia Mono" w:cs="Cascadia Mono"/>
+          <w:color w:val="808080"/>
+          <w:sz w:val="19"/>
+          <w:szCs w:val="19"/>
+        </w:rPr>
+        <w:t>currentAgentCoords</w:t>
+      </w:r>
+      <w:r>
+        <w:rPr>
+          <w:rFonts w:ascii="Cascadia Mono" w:eastAsiaTheme="minorEastAsia" w:hAnsi="Cascadia Mono" w:cs="Cascadia Mono"/>
+          <w:sz w:val="19"/>
+          <w:szCs w:val="19"/>
+        </w:rPr>
+        <w:t>,</w:t>
+      </w:r>
+      <w:r>
+        <w:rPr>
+          <w:rFonts w:ascii="Cascadia Mono" w:eastAsiaTheme="minorEastAsia" w:hAnsi="Cascadia Mono" w:cs="Cascadia Mono"/>
+          <w:color w:val="2B91AF"/>
+          <w:sz w:val="19"/>
+          <w:szCs w:val="19"/>
+        </w:rPr>
+        <w:t>Grid</w:t>
+      </w:r>
+      <w:proofErr w:type="spellEnd"/>
+      <w:r>
+        <w:rPr>
+          <w:rFonts w:ascii="Cascadia Mono" w:eastAsiaTheme="minorEastAsia" w:hAnsi="Cascadia Mono" w:cs="Cascadia Mono"/>
+          <w:sz w:val="19"/>
+          <w:szCs w:val="19"/>
+        </w:rPr>
+        <w:t xml:space="preserve">&amp; </w:t>
+      </w:r>
+      <w:r>
+        <w:rPr>
+          <w:rFonts w:ascii="Cascadia Mono" w:eastAsiaTheme="minorEastAsia" w:hAnsi="Cascadia Mono" w:cs="Cascadia Mono"/>
+          <w:color w:val="808080"/>
+          <w:sz w:val="19"/>
+          <w:szCs w:val="19"/>
+        </w:rPr>
+        <w:t>grid</w:t>
+      </w:r>
+      <w:r>
+        <w:rPr>
+          <w:rFonts w:ascii="Cascadia Mono" w:eastAsiaTheme="minorEastAsia" w:hAnsi="Cascadia Mono" w:cs="Cascadia Mono"/>
+          <w:sz w:val="19"/>
+          <w:szCs w:val="19"/>
+        </w:rPr>
+        <w:t xml:space="preserve">) </w:t>
+      </w:r>
+    </w:p>
+    <w:p>
+      <w:pPr>
+        <w:autoSpaceDE w:val="0"/>
+        <w:autoSpaceDN w:val="0"/>
+        <w:adjustRightInd w:val="0"/>
+        <w:spacing w:after="0" w:line="240" w:lineRule="auto"/>
+        <w:ind w:left="0" w:firstLine="0"/>
+        <w:jc w:val="left"/>
+        <w:rPr>
+          <w:rFonts w:ascii="Cascadia Mono" w:eastAsiaTheme="minorEastAsia" w:hAnsi="Cascadia Mono" w:cs="Cascadia Mono"/>
+          <w:sz w:val="19"/>
+          <w:szCs w:val="19"/>
+        </w:rPr>
+      </w:pPr>
+      <w:r>
+        <w:rPr>
+          <w:rFonts w:ascii="Cascadia Mono" w:eastAsiaTheme="minorEastAsia" w:hAnsi="Cascadia Mono" w:cs="Cascadia Mono"/>
+          <w:sz w:val="19"/>
+          <w:szCs w:val="19"/>
+        </w:rPr>
+        <w:t>{</w:t>
+      </w:r>
+    </w:p>
+    <w:p>
+      <w:pPr>
+        <w:autoSpaceDE w:val="0"/>
+        <w:autoSpaceDN w:val="0"/>
+        <w:adjustRightInd w:val="0"/>
+        <w:spacing w:after="0" w:line="240" w:lineRule="auto"/>
+        <w:ind w:left="0" w:firstLine="0"/>
+        <w:jc w:val="left"/>
+        <w:rPr>
+          <w:rFonts w:ascii="Cascadia Mono" w:eastAsiaTheme="minorEastAsia" w:hAnsi="Cascadia Mono" w:cs="Cascadia Mono"/>
+          <w:sz w:val="19"/>
+          <w:szCs w:val="19"/>
+        </w:rPr>
+      </w:pPr>
+      <w:r>
+        <w:rPr>
+          <w:rFonts w:ascii="Cascadia Mono" w:eastAsiaTheme="minorEastAsia" w:hAnsi="Cascadia Mono" w:cs="Cascadia Mono"/>
+          <w:sz w:val="19"/>
+          <w:szCs w:val="19"/>
+        </w:rPr>
+        <w:tab/>
+      </w:r>
+      <w:r>
+        <w:rPr>
+          <w:rFonts w:ascii="Cascadia Mono" w:eastAsiaTheme="minorEastAsia" w:hAnsi="Cascadia Mono" w:cs="Cascadia Mono"/>
+          <w:color w:val="0000FF"/>
+          <w:sz w:val="19"/>
+          <w:szCs w:val="19"/>
+        </w:rPr>
+        <w:t>float</w:t>
+      </w:r>
+      <w:r>
+        <w:rPr>
+          <w:rFonts w:ascii="Cascadia Mono" w:eastAsiaTheme="minorEastAsia" w:hAnsi="Cascadia Mono" w:cs="Cascadia Mono"/>
+          <w:sz w:val="19"/>
+          <w:szCs w:val="19"/>
+        </w:rPr>
+        <w:t xml:space="preserve"> reward = 0.0f;</w:t>
+      </w:r>
+    </w:p>
+    <w:p>
+      <w:pPr>
+        <w:autoSpaceDE w:val="0"/>
+        <w:autoSpaceDN w:val="0"/>
+        <w:adjustRightInd w:val="0"/>
+        <w:spacing w:after="0" w:line="240" w:lineRule="auto"/>
+        <w:ind w:left="0" w:firstLine="0"/>
+        <w:jc w:val="left"/>
+        <w:rPr>
+          <w:rFonts w:ascii="Cascadia Mono" w:eastAsiaTheme="minorEastAsia" w:hAnsi="Cascadia Mono" w:cs="Cascadia Mono"/>
+          <w:sz w:val="19"/>
+          <w:szCs w:val="19"/>
+        </w:rPr>
+      </w:pPr>
+    </w:p>
+    <w:p>
+      <w:pPr>
+        <w:autoSpaceDE w:val="0"/>
+        <w:autoSpaceDN w:val="0"/>
+        <w:adjustRightInd w:val="0"/>
+        <w:spacing w:after="0" w:line="240" w:lineRule="auto"/>
+        <w:ind w:left="0" w:firstLine="0"/>
+        <w:jc w:val="left"/>
+        <w:rPr>
+          <w:rFonts w:ascii="Cascadia Mono" w:eastAsiaTheme="minorEastAsia" w:hAnsi="Cascadia Mono" w:cs="Cascadia Mono"/>
+          <w:sz w:val="19"/>
+          <w:szCs w:val="19"/>
+        </w:rPr>
+      </w:pPr>
+      <w:r>
+        <w:rPr>
+          <w:rFonts w:ascii="Cascadia Mono" w:eastAsiaTheme="minorEastAsia" w:hAnsi="Cascadia Mono" w:cs="Cascadia Mono"/>
+          <w:sz w:val="19"/>
+          <w:szCs w:val="19"/>
+        </w:rPr>
+        <w:tab/>
+      </w:r>
+      <w:r>
+        <w:rPr>
+          <w:rFonts w:ascii="Cascadia Mono" w:eastAsiaTheme="minorEastAsia" w:hAnsi="Cascadia Mono" w:cs="Cascadia Mono"/>
+          <w:color w:val="008000"/>
+          <w:sz w:val="19"/>
+          <w:szCs w:val="19"/>
+        </w:rPr>
+        <w:t>// check if the goal state has been reached</w:t>
+      </w:r>
+    </w:p>
+    <w:p>
+      <w:pPr>
+        <w:autoSpaceDE w:val="0"/>
+        <w:autoSpaceDN w:val="0"/>
+        <w:adjustRightInd w:val="0"/>
+        <w:spacing w:after="0" w:line="240" w:lineRule="auto"/>
+        <w:ind w:left="0" w:firstLine="0"/>
+        <w:jc w:val="left"/>
+        <w:rPr>
+          <w:rFonts w:ascii="Cascadia Mono" w:eastAsiaTheme="minorEastAsia" w:hAnsi="Cascadia Mono" w:cs="Cascadia Mono"/>
+          <w:sz w:val="19"/>
+          <w:szCs w:val="19"/>
+        </w:rPr>
+      </w:pPr>
+      <w:r>
+        <w:rPr>
+          <w:rFonts w:ascii="Cascadia Mono" w:eastAsiaTheme="minorEastAsia" w:hAnsi="Cascadia Mono" w:cs="Cascadia Mono"/>
+          <w:sz w:val="19"/>
+          <w:szCs w:val="19"/>
+        </w:rPr>
+        <w:tab/>
+      </w:r>
+      <w:r>
+        <w:rPr>
+          <w:rFonts w:ascii="Cascadia Mono" w:eastAsiaTheme="minorEastAsia" w:hAnsi="Cascadia Mono" w:cs="Cascadia Mono"/>
+          <w:color w:val="0000FF"/>
+          <w:sz w:val="19"/>
+          <w:szCs w:val="19"/>
+        </w:rPr>
+        <w:t>if</w:t>
+      </w:r>
+      <w:r>
+        <w:rPr>
+          <w:rFonts w:ascii="Cascadia Mono" w:eastAsiaTheme="minorEastAsia" w:hAnsi="Cascadia Mono" w:cs="Cascadia Mono"/>
+          <w:sz w:val="19"/>
+          <w:szCs w:val="19"/>
+        </w:rPr>
+        <w:t xml:space="preserve"> (</w:t>
+      </w:r>
+      <w:proofErr w:type="spellStart"/>
+      <w:r>
+        <w:rPr>
+          <w:rFonts w:ascii="Cascadia Mono" w:eastAsiaTheme="minorEastAsia" w:hAnsi="Cascadia Mono" w:cs="Cascadia Mono"/>
+          <w:color w:val="808080"/>
+          <w:sz w:val="19"/>
+          <w:szCs w:val="19"/>
+        </w:rPr>
+        <w:t>currentAgentCoords</w:t>
+      </w:r>
+      <w:r>
+        <w:rPr>
+          <w:rFonts w:ascii="Cascadia Mono" w:eastAsiaTheme="minorEastAsia" w:hAnsi="Cascadia Mono" w:cs="Cascadia Mono"/>
+          <w:sz w:val="19"/>
+          <w:szCs w:val="19"/>
+        </w:rPr>
+        <w:t>.x</w:t>
+      </w:r>
+      <w:proofErr w:type="spellEnd"/>
+      <w:r>
+        <w:rPr>
+          <w:rFonts w:ascii="Cascadia Mono" w:eastAsiaTheme="minorEastAsia" w:hAnsi="Cascadia Mono" w:cs="Cascadia Mono"/>
+          <w:sz w:val="19"/>
+          <w:szCs w:val="19"/>
+        </w:rPr>
+        <w:t xml:space="preserve"> == </w:t>
+      </w:r>
+      <w:proofErr w:type="spellStart"/>
+      <w:r>
+        <w:rPr>
+          <w:rFonts w:ascii="Cascadia Mono" w:eastAsiaTheme="minorEastAsia" w:hAnsi="Cascadia Mono" w:cs="Cascadia Mono"/>
+          <w:sz w:val="19"/>
+          <w:szCs w:val="19"/>
+        </w:rPr>
+        <w:t>goalLocationXY.x</w:t>
+      </w:r>
+      <w:proofErr w:type="spellEnd"/>
+      <w:r>
+        <w:rPr>
+          <w:rFonts w:ascii="Cascadia Mono" w:eastAsiaTheme="minorEastAsia" w:hAnsi="Cascadia Mono" w:cs="Cascadia Mono"/>
+          <w:sz w:val="19"/>
+          <w:szCs w:val="19"/>
+        </w:rPr>
+        <w:t xml:space="preserve"> &amp;&amp; </w:t>
+      </w:r>
+      <w:proofErr w:type="spellStart"/>
+      <w:r>
+        <w:rPr>
+          <w:rFonts w:ascii="Cascadia Mono" w:eastAsiaTheme="minorEastAsia" w:hAnsi="Cascadia Mono" w:cs="Cascadia Mono"/>
+          <w:color w:val="808080"/>
+          <w:sz w:val="19"/>
+          <w:szCs w:val="19"/>
+        </w:rPr>
+        <w:t>currentAgentCoords</w:t>
+      </w:r>
+      <w:r>
+        <w:rPr>
+          <w:rFonts w:ascii="Cascadia Mono" w:eastAsiaTheme="minorEastAsia" w:hAnsi="Cascadia Mono" w:cs="Cascadia Mono"/>
+          <w:sz w:val="19"/>
+          <w:szCs w:val="19"/>
+        </w:rPr>
+        <w:t>.y</w:t>
+      </w:r>
+      <w:proofErr w:type="spellEnd"/>
+      <w:r>
+        <w:rPr>
+          <w:rFonts w:ascii="Cascadia Mono" w:eastAsiaTheme="minorEastAsia" w:hAnsi="Cascadia Mono" w:cs="Cascadia Mono"/>
+          <w:sz w:val="19"/>
+          <w:szCs w:val="19"/>
+        </w:rPr>
+        <w:t xml:space="preserve"> == </w:t>
+      </w:r>
+      <w:proofErr w:type="spellStart"/>
+      <w:r>
+        <w:rPr>
+          <w:rFonts w:ascii="Cascadia Mono" w:eastAsiaTheme="minorEastAsia" w:hAnsi="Cascadia Mono" w:cs="Cascadia Mono"/>
+          <w:sz w:val="19"/>
+          <w:szCs w:val="19"/>
+        </w:rPr>
+        <w:t>goalLocationXY.y</w:t>
+      </w:r>
+      <w:proofErr w:type="spellEnd"/>
+      <w:r>
+        <w:rPr>
+          <w:rFonts w:ascii="Cascadia Mono" w:eastAsiaTheme="minorEastAsia" w:hAnsi="Cascadia Mono" w:cs="Cascadia Mono"/>
+          <w:sz w:val="19"/>
+          <w:szCs w:val="19"/>
+        </w:rPr>
+        <w:t xml:space="preserve">) </w:t>
+      </w:r>
+    </w:p>
+    <w:p>
+      <w:pPr>
+        <w:autoSpaceDE w:val="0"/>
+        <w:autoSpaceDN w:val="0"/>
+        <w:adjustRightInd w:val="0"/>
+        <w:spacing w:after="0" w:line="240" w:lineRule="auto"/>
+        <w:ind w:left="0" w:firstLine="0"/>
+        <w:jc w:val="left"/>
+        <w:rPr>
+          <w:rFonts w:ascii="Cascadia Mono" w:eastAsiaTheme="minorEastAsia" w:hAnsi="Cascadia Mono" w:cs="Cascadia Mono"/>
+          <w:sz w:val="19"/>
+          <w:szCs w:val="19"/>
+        </w:rPr>
+      </w:pPr>
+      <w:r>
+        <w:rPr>
+          <w:rFonts w:ascii="Cascadia Mono" w:eastAsiaTheme="minorEastAsia" w:hAnsi="Cascadia Mono" w:cs="Cascadia Mono"/>
+          <w:sz w:val="19"/>
+          <w:szCs w:val="19"/>
+        </w:rPr>
+        <w:tab/>
+        <w:t>{</w:t>
+      </w:r>
+    </w:p>
+    <w:p>
+      <w:pPr>
+        <w:autoSpaceDE w:val="0"/>
+        <w:autoSpaceDN w:val="0"/>
+        <w:adjustRightInd w:val="0"/>
+        <w:spacing w:after="0" w:line="240" w:lineRule="auto"/>
+        <w:ind w:left="0" w:firstLine="0"/>
+        <w:jc w:val="left"/>
+        <w:rPr>
+          <w:rFonts w:ascii="Cascadia Mono" w:eastAsiaTheme="minorEastAsia" w:hAnsi="Cascadia Mono" w:cs="Cascadia Mono"/>
+          <w:sz w:val="19"/>
+          <w:szCs w:val="19"/>
+        </w:rPr>
+      </w:pPr>
+      <w:r>
+        <w:rPr>
+          <w:rFonts w:ascii="Cascadia Mono" w:eastAsiaTheme="minorEastAsia" w:hAnsi="Cascadia Mono" w:cs="Cascadia Mono"/>
+          <w:sz w:val="19"/>
+          <w:szCs w:val="19"/>
+        </w:rPr>
+        <w:tab/>
+      </w:r>
+      <w:r>
+        <w:rPr>
+          <w:rFonts w:ascii="Cascadia Mono" w:eastAsiaTheme="minorEastAsia" w:hAnsi="Cascadia Mono" w:cs="Cascadia Mono"/>
+          <w:sz w:val="19"/>
+          <w:szCs w:val="19"/>
+        </w:rPr>
+        <w:tab/>
+        <w:t xml:space="preserve">reward = </w:t>
+      </w:r>
+      <w:proofErr w:type="spellStart"/>
+      <w:r>
+        <w:rPr>
+          <w:rFonts w:ascii="Cascadia Mono" w:eastAsiaTheme="minorEastAsia" w:hAnsi="Cascadia Mono" w:cs="Cascadia Mono"/>
+          <w:sz w:val="19"/>
+          <w:szCs w:val="19"/>
+        </w:rPr>
+        <w:t>goalReward</w:t>
+      </w:r>
+      <w:proofErr w:type="spellEnd"/>
+      <w:r>
+        <w:rPr>
+          <w:rFonts w:ascii="Cascadia Mono" w:eastAsiaTheme="minorEastAsia" w:hAnsi="Cascadia Mono" w:cs="Cascadia Mono"/>
+          <w:sz w:val="19"/>
+          <w:szCs w:val="19"/>
+        </w:rPr>
+        <w:t>;</w:t>
+      </w:r>
+    </w:p>
+    <w:p>
+      <w:pPr>
+        <w:autoSpaceDE w:val="0"/>
+        <w:autoSpaceDN w:val="0"/>
+        <w:adjustRightInd w:val="0"/>
+        <w:spacing w:after="0" w:line="240" w:lineRule="auto"/>
+        <w:ind w:left="0" w:firstLine="0"/>
+        <w:jc w:val="left"/>
+        <w:rPr>
+          <w:rFonts w:ascii="Cascadia Mono" w:eastAsiaTheme="minorEastAsia" w:hAnsi="Cascadia Mono" w:cs="Cascadia Mono"/>
+          <w:sz w:val="19"/>
+          <w:szCs w:val="19"/>
+        </w:rPr>
+      </w:pPr>
+      <w:r>
+        <w:rPr>
+          <w:rFonts w:ascii="Cascadia Mono" w:eastAsiaTheme="minorEastAsia" w:hAnsi="Cascadia Mono" w:cs="Cascadia Mono"/>
+          <w:sz w:val="19"/>
+          <w:szCs w:val="19"/>
+        </w:rPr>
+        <w:tab/>
+      </w:r>
+      <w:r>
+        <w:rPr>
+          <w:rFonts w:ascii="Cascadia Mono" w:eastAsiaTheme="minorEastAsia" w:hAnsi="Cascadia Mono" w:cs="Cascadia Mono"/>
+          <w:sz w:val="19"/>
+          <w:szCs w:val="19"/>
+        </w:rPr>
+        <w:tab/>
+      </w:r>
+      <w:proofErr w:type="spellStart"/>
+      <w:r>
+        <w:rPr>
+          <w:rFonts w:ascii="Cascadia Mono" w:eastAsiaTheme="minorEastAsia" w:hAnsi="Cascadia Mono" w:cs="Cascadia Mono"/>
+          <w:sz w:val="19"/>
+          <w:szCs w:val="19"/>
+        </w:rPr>
+        <w:t>goalReached</w:t>
+      </w:r>
+      <w:proofErr w:type="spellEnd"/>
+      <w:r>
+        <w:rPr>
+          <w:rFonts w:ascii="Cascadia Mono" w:eastAsiaTheme="minorEastAsia" w:hAnsi="Cascadia Mono" w:cs="Cascadia Mono"/>
+          <w:sz w:val="19"/>
+          <w:szCs w:val="19"/>
+        </w:rPr>
+        <w:t xml:space="preserve"> = </w:t>
+      </w:r>
+      <w:r>
+        <w:rPr>
+          <w:rFonts w:ascii="Cascadia Mono" w:eastAsiaTheme="minorEastAsia" w:hAnsi="Cascadia Mono" w:cs="Cascadia Mono"/>
+          <w:color w:val="0000FF"/>
+          <w:sz w:val="19"/>
+          <w:szCs w:val="19"/>
+        </w:rPr>
+        <w:t>true</w:t>
+      </w:r>
+      <w:r>
+        <w:rPr>
+          <w:rFonts w:ascii="Cascadia Mono" w:eastAsiaTheme="minorEastAsia" w:hAnsi="Cascadia Mono" w:cs="Cascadia Mono"/>
+          <w:sz w:val="19"/>
+          <w:szCs w:val="19"/>
+        </w:rPr>
+        <w:t>;</w:t>
+      </w:r>
+    </w:p>
+    <w:p>
+      <w:pPr>
+        <w:autoSpaceDE w:val="0"/>
+        <w:autoSpaceDN w:val="0"/>
+        <w:adjustRightInd w:val="0"/>
+        <w:spacing w:after="0" w:line="240" w:lineRule="auto"/>
+        <w:ind w:left="0" w:firstLine="0"/>
+        <w:jc w:val="left"/>
+        <w:rPr>
+          <w:rFonts w:ascii="Cascadia Mono" w:eastAsiaTheme="minorEastAsia" w:hAnsi="Cascadia Mono" w:cs="Cascadia Mono"/>
+          <w:sz w:val="19"/>
+          <w:szCs w:val="19"/>
+        </w:rPr>
+      </w:pPr>
+      <w:r>
+        <w:rPr>
+          <w:rFonts w:ascii="Cascadia Mono" w:eastAsiaTheme="minorEastAsia" w:hAnsi="Cascadia Mono" w:cs="Cascadia Mono"/>
+          <w:sz w:val="19"/>
+          <w:szCs w:val="19"/>
+        </w:rPr>
+        <w:tab/>
+        <w:t>}</w:t>
+      </w:r>
+    </w:p>
+    <w:p>
+      <w:pPr>
+        <w:autoSpaceDE w:val="0"/>
+        <w:autoSpaceDN w:val="0"/>
+        <w:adjustRightInd w:val="0"/>
+        <w:spacing w:after="0" w:line="240" w:lineRule="auto"/>
+        <w:ind w:left="0" w:firstLine="0"/>
+        <w:jc w:val="left"/>
+        <w:rPr>
+          <w:rFonts w:ascii="Cascadia Mono" w:eastAsiaTheme="minorEastAsia" w:hAnsi="Cascadia Mono" w:cs="Cascadia Mono"/>
+          <w:sz w:val="19"/>
+          <w:szCs w:val="19"/>
+          <w:highlight w:val="yellow"/>
+        </w:rPr>
+      </w:pPr>
+      <w:r>
+        <w:rPr>
+          <w:rFonts w:ascii="Cascadia Mono" w:eastAsiaTheme="minorEastAsia" w:hAnsi="Cascadia Mono" w:cs="Cascadia Mono"/>
+          <w:sz w:val="19"/>
+          <w:szCs w:val="19"/>
+        </w:rPr>
+        <w:tab/>
+      </w:r>
+      <w:r>
+        <w:rPr>
+          <w:rFonts w:ascii="Cascadia Mono" w:eastAsiaTheme="minorEastAsia" w:hAnsi="Cascadia Mono" w:cs="Cascadia Mono"/>
+          <w:color w:val="0000FF"/>
+          <w:sz w:val="19"/>
+          <w:szCs w:val="19"/>
+          <w:highlight w:val="yellow"/>
+        </w:rPr>
+        <w:t>else</w:t>
+      </w:r>
+      <w:r>
+        <w:rPr>
+          <w:rFonts w:ascii="Cascadia Mono" w:eastAsiaTheme="minorEastAsia" w:hAnsi="Cascadia Mono" w:cs="Cascadia Mono"/>
+          <w:sz w:val="19"/>
+          <w:szCs w:val="19"/>
+          <w:highlight w:val="yellow"/>
+        </w:rPr>
+        <w:t xml:space="preserve"> </w:t>
+      </w:r>
+      <w:r>
+        <w:rPr>
+          <w:rFonts w:ascii="Cascadia Mono" w:eastAsiaTheme="minorEastAsia" w:hAnsi="Cascadia Mono" w:cs="Cascadia Mono"/>
+          <w:color w:val="0000FF"/>
+          <w:sz w:val="19"/>
+          <w:szCs w:val="19"/>
+          <w:highlight w:val="yellow"/>
+        </w:rPr>
+        <w:t>if</w:t>
+      </w:r>
+      <w:r>
+        <w:rPr>
+          <w:rFonts w:ascii="Cascadia Mono" w:eastAsiaTheme="minorEastAsia" w:hAnsi="Cascadia Mono" w:cs="Cascadia Mono"/>
+          <w:sz w:val="19"/>
+          <w:szCs w:val="19"/>
+          <w:highlight w:val="yellow"/>
+        </w:rPr>
+        <w:t xml:space="preserve"> (</w:t>
+      </w:r>
+      <w:proofErr w:type="spellStart"/>
+      <w:proofErr w:type="gramStart"/>
+      <w:r>
+        <w:rPr>
+          <w:rFonts w:ascii="Cascadia Mono" w:eastAsiaTheme="minorEastAsia" w:hAnsi="Cascadia Mono" w:cs="Cascadia Mono"/>
+          <w:color w:val="808080"/>
+          <w:sz w:val="19"/>
+          <w:szCs w:val="19"/>
+          <w:highlight w:val="yellow"/>
+        </w:rPr>
+        <w:t>grid</w:t>
+      </w:r>
+      <w:r>
+        <w:rPr>
+          <w:rFonts w:ascii="Cascadia Mono" w:eastAsiaTheme="minorEastAsia" w:hAnsi="Cascadia Mono" w:cs="Cascadia Mono"/>
+          <w:sz w:val="19"/>
+          <w:szCs w:val="19"/>
+          <w:highlight w:val="yellow"/>
+        </w:rPr>
+        <w:t>.checkForObstacle</w:t>
+      </w:r>
+      <w:proofErr w:type="spellEnd"/>
+      <w:proofErr w:type="gramEnd"/>
+      <w:r>
+        <w:rPr>
+          <w:rFonts w:ascii="Cascadia Mono" w:eastAsiaTheme="minorEastAsia" w:hAnsi="Cascadia Mono" w:cs="Cascadia Mono"/>
+          <w:sz w:val="19"/>
+          <w:szCs w:val="19"/>
+          <w:highlight w:val="yellow"/>
+        </w:rPr>
+        <w:t>(</w:t>
+      </w:r>
+      <w:proofErr w:type="spellStart"/>
+      <w:r>
+        <w:rPr>
+          <w:rFonts w:ascii="Cascadia Mono" w:eastAsiaTheme="minorEastAsia" w:hAnsi="Cascadia Mono" w:cs="Cascadia Mono"/>
+          <w:color w:val="808080"/>
+          <w:sz w:val="19"/>
+          <w:szCs w:val="19"/>
+          <w:highlight w:val="yellow"/>
+        </w:rPr>
+        <w:t>currentAgentCoords</w:t>
+      </w:r>
+      <w:r>
+        <w:rPr>
+          <w:rFonts w:ascii="Cascadia Mono" w:eastAsiaTheme="minorEastAsia" w:hAnsi="Cascadia Mono" w:cs="Cascadia Mono"/>
+          <w:sz w:val="19"/>
+          <w:szCs w:val="19"/>
+          <w:highlight w:val="yellow"/>
+        </w:rPr>
+        <w:t>.x</w:t>
+      </w:r>
+      <w:proofErr w:type="spellEnd"/>
+      <w:r>
+        <w:rPr>
+          <w:rFonts w:ascii="Cascadia Mono" w:eastAsiaTheme="minorEastAsia" w:hAnsi="Cascadia Mono" w:cs="Cascadia Mono"/>
+          <w:sz w:val="19"/>
+          <w:szCs w:val="19"/>
+          <w:highlight w:val="yellow"/>
+        </w:rPr>
+        <w:t xml:space="preserve">, </w:t>
+      </w:r>
+      <w:proofErr w:type="spellStart"/>
+      <w:r>
+        <w:rPr>
+          <w:rFonts w:ascii="Cascadia Mono" w:eastAsiaTheme="minorEastAsia" w:hAnsi="Cascadia Mono" w:cs="Cascadia Mono"/>
+          <w:color w:val="808080"/>
+          <w:sz w:val="19"/>
+          <w:szCs w:val="19"/>
+          <w:highlight w:val="yellow"/>
+        </w:rPr>
+        <w:t>currentAgentCoords</w:t>
+      </w:r>
+      <w:r>
+        <w:rPr>
+          <w:rFonts w:ascii="Cascadia Mono" w:eastAsiaTheme="minorEastAsia" w:hAnsi="Cascadia Mono" w:cs="Cascadia Mono"/>
+          <w:sz w:val="19"/>
+          <w:szCs w:val="19"/>
+          <w:highlight w:val="yellow"/>
+        </w:rPr>
+        <w:t>.y</w:t>
+      </w:r>
+      <w:proofErr w:type="spellEnd"/>
+      <w:r>
+        <w:rPr>
+          <w:rFonts w:ascii="Cascadia Mono" w:eastAsiaTheme="minorEastAsia" w:hAnsi="Cascadia Mono" w:cs="Cascadia Mono"/>
+          <w:sz w:val="19"/>
+          <w:szCs w:val="19"/>
+          <w:highlight w:val="yellow"/>
+        </w:rPr>
+        <w:t>))</w:t>
+      </w:r>
+    </w:p>
+    <w:p>
+      <w:pPr>
+        <w:autoSpaceDE w:val="0"/>
+        <w:autoSpaceDN w:val="0"/>
+        <w:adjustRightInd w:val="0"/>
+        <w:spacing w:after="0" w:line="240" w:lineRule="auto"/>
+        <w:ind w:left="0" w:firstLine="0"/>
+        <w:jc w:val="left"/>
+        <w:rPr>
+          <w:rFonts w:ascii="Cascadia Mono" w:eastAsiaTheme="minorEastAsia" w:hAnsi="Cascadia Mono" w:cs="Cascadia Mono"/>
+          <w:sz w:val="19"/>
+          <w:szCs w:val="19"/>
+          <w:highlight w:val="yellow"/>
+        </w:rPr>
+      </w:pPr>
+      <w:r>
+        <w:rPr>
+          <w:rFonts w:ascii="Cascadia Mono" w:eastAsiaTheme="minorEastAsia" w:hAnsi="Cascadia Mono" w:cs="Cascadia Mono"/>
+          <w:sz w:val="19"/>
+          <w:szCs w:val="19"/>
+          <w:highlight w:val="yellow"/>
+        </w:rPr>
+        <w:tab/>
+        <w:t>{</w:t>
+      </w:r>
+    </w:p>
+    <w:p>
+      <w:pPr>
+        <w:autoSpaceDE w:val="0"/>
+        <w:autoSpaceDN w:val="0"/>
+        <w:adjustRightInd w:val="0"/>
+        <w:spacing w:after="0" w:line="240" w:lineRule="auto"/>
+        <w:ind w:left="0" w:firstLine="0"/>
+        <w:jc w:val="left"/>
+        <w:rPr>
+          <w:rFonts w:ascii="Cascadia Mono" w:eastAsiaTheme="minorEastAsia" w:hAnsi="Cascadia Mono" w:cs="Cascadia Mono"/>
+          <w:sz w:val="19"/>
+          <w:szCs w:val="19"/>
+          <w:highlight w:val="yellow"/>
+        </w:rPr>
+      </w:pPr>
+      <w:r>
+        <w:rPr>
+          <w:rFonts w:ascii="Cascadia Mono" w:eastAsiaTheme="minorEastAsia" w:hAnsi="Cascadia Mono" w:cs="Cascadia Mono"/>
+          <w:sz w:val="19"/>
+          <w:szCs w:val="19"/>
+          <w:highlight w:val="yellow"/>
+        </w:rPr>
+        <w:tab/>
+      </w:r>
+      <w:r>
+        <w:rPr>
+          <w:rFonts w:ascii="Cascadia Mono" w:eastAsiaTheme="minorEastAsia" w:hAnsi="Cascadia Mono" w:cs="Cascadia Mono"/>
+          <w:sz w:val="19"/>
+          <w:szCs w:val="19"/>
+          <w:highlight w:val="yellow"/>
+        </w:rPr>
+        <w:tab/>
+        <w:t>reward = -10000;</w:t>
+      </w:r>
+    </w:p>
+    <w:p>
+      <w:pPr>
+        <w:autoSpaceDE w:val="0"/>
+        <w:autoSpaceDN w:val="0"/>
+        <w:adjustRightInd w:val="0"/>
+        <w:spacing w:after="0" w:line="240" w:lineRule="auto"/>
+        <w:ind w:left="0" w:firstLine="0"/>
+        <w:jc w:val="left"/>
+        <w:rPr>
+          <w:rFonts w:ascii="Cascadia Mono" w:eastAsiaTheme="minorEastAsia" w:hAnsi="Cascadia Mono" w:cs="Cascadia Mono"/>
+          <w:sz w:val="19"/>
+          <w:szCs w:val="19"/>
+        </w:rPr>
+      </w:pPr>
+      <w:r>
+        <w:rPr>
+          <w:rFonts w:ascii="Cascadia Mono" w:eastAsiaTheme="minorEastAsia" w:hAnsi="Cascadia Mono" w:cs="Cascadia Mono"/>
+          <w:sz w:val="19"/>
+          <w:szCs w:val="19"/>
+          <w:highlight w:val="yellow"/>
+        </w:rPr>
+        <w:tab/>
+        <w:t>}</w:t>
+      </w:r>
+    </w:p>
+    <w:p>
+      <w:pPr>
+        <w:autoSpaceDE w:val="0"/>
+        <w:autoSpaceDN w:val="0"/>
+        <w:adjustRightInd w:val="0"/>
+        <w:spacing w:after="0" w:line="240" w:lineRule="auto"/>
+        <w:ind w:left="0" w:firstLine="0"/>
+        <w:jc w:val="left"/>
+        <w:rPr>
+          <w:rFonts w:ascii="Cascadia Mono" w:eastAsiaTheme="minorEastAsia" w:hAnsi="Cascadia Mono" w:cs="Cascadia Mono"/>
+          <w:sz w:val="19"/>
+          <w:szCs w:val="19"/>
+        </w:rPr>
+      </w:pPr>
+      <w:r>
+        <w:rPr>
+          <w:rFonts w:ascii="Cascadia Mono" w:eastAsiaTheme="minorEastAsia" w:hAnsi="Cascadia Mono" w:cs="Cascadia Mono"/>
+          <w:sz w:val="19"/>
+          <w:szCs w:val="19"/>
+        </w:rPr>
+        <w:tab/>
+      </w:r>
+      <w:r>
+        <w:rPr>
+          <w:rFonts w:ascii="Cascadia Mono" w:eastAsiaTheme="minorEastAsia" w:hAnsi="Cascadia Mono" w:cs="Cascadia Mono"/>
+          <w:color w:val="0000FF"/>
+          <w:sz w:val="19"/>
+          <w:szCs w:val="19"/>
+        </w:rPr>
+        <w:t>else</w:t>
+      </w:r>
+      <w:r>
+        <w:rPr>
+          <w:rFonts w:ascii="Cascadia Mono" w:eastAsiaTheme="minorEastAsia" w:hAnsi="Cascadia Mono" w:cs="Cascadia Mono"/>
+          <w:sz w:val="19"/>
+          <w:szCs w:val="19"/>
+        </w:rPr>
+        <w:t xml:space="preserve"> </w:t>
+      </w:r>
+    </w:p>
+    <w:p>
+      <w:pPr>
+        <w:autoSpaceDE w:val="0"/>
+        <w:autoSpaceDN w:val="0"/>
+        <w:adjustRightInd w:val="0"/>
+        <w:spacing w:after="0" w:line="240" w:lineRule="auto"/>
+        <w:ind w:left="0" w:firstLine="0"/>
+        <w:jc w:val="left"/>
+        <w:rPr>
+          <w:rFonts w:ascii="Cascadia Mono" w:eastAsiaTheme="minorEastAsia" w:hAnsi="Cascadia Mono" w:cs="Cascadia Mono"/>
+          <w:sz w:val="19"/>
+          <w:szCs w:val="19"/>
+        </w:rPr>
+      </w:pPr>
+      <w:r>
+        <w:rPr>
+          <w:rFonts w:ascii="Cascadia Mono" w:eastAsiaTheme="minorEastAsia" w:hAnsi="Cascadia Mono" w:cs="Cascadia Mono"/>
+          <w:sz w:val="19"/>
+          <w:szCs w:val="19"/>
+        </w:rPr>
+        <w:tab/>
+        <w:t>{</w:t>
+      </w:r>
+    </w:p>
+    <w:p>
+      <w:pPr>
+        <w:autoSpaceDE w:val="0"/>
+        <w:autoSpaceDN w:val="0"/>
+        <w:adjustRightInd w:val="0"/>
+        <w:spacing w:after="0" w:line="240" w:lineRule="auto"/>
+        <w:ind w:left="0" w:firstLine="0"/>
+        <w:jc w:val="left"/>
+        <w:rPr>
+          <w:rFonts w:ascii="Cascadia Mono" w:eastAsiaTheme="minorEastAsia" w:hAnsi="Cascadia Mono" w:cs="Cascadia Mono"/>
+          <w:sz w:val="19"/>
+          <w:szCs w:val="19"/>
+        </w:rPr>
+      </w:pPr>
+      <w:r>
+        <w:rPr>
+          <w:rFonts w:ascii="Cascadia Mono" w:eastAsiaTheme="minorEastAsia" w:hAnsi="Cascadia Mono" w:cs="Cascadia Mono"/>
+          <w:sz w:val="19"/>
+          <w:szCs w:val="19"/>
+        </w:rPr>
+        <w:tab/>
+      </w:r>
+      <w:r>
+        <w:rPr>
+          <w:rFonts w:ascii="Cascadia Mono" w:eastAsiaTheme="minorEastAsia" w:hAnsi="Cascadia Mono" w:cs="Cascadia Mono"/>
+          <w:sz w:val="19"/>
+          <w:szCs w:val="19"/>
+        </w:rPr>
+        <w:tab/>
+        <w:t xml:space="preserve">reward = </w:t>
+      </w:r>
+      <w:proofErr w:type="spellStart"/>
+      <w:r>
+        <w:rPr>
+          <w:rFonts w:ascii="Cascadia Mono" w:eastAsiaTheme="minorEastAsia" w:hAnsi="Cascadia Mono" w:cs="Cascadia Mono"/>
+          <w:sz w:val="19"/>
+          <w:szCs w:val="19"/>
+        </w:rPr>
+        <w:t>stepPenalty</w:t>
+      </w:r>
+      <w:proofErr w:type="spellEnd"/>
+      <w:r>
+        <w:rPr>
+          <w:rFonts w:ascii="Cascadia Mono" w:eastAsiaTheme="minorEastAsia" w:hAnsi="Cascadia Mono" w:cs="Cascadia Mono"/>
+          <w:sz w:val="19"/>
+          <w:szCs w:val="19"/>
+        </w:rPr>
+        <w:t>;</w:t>
+      </w:r>
+    </w:p>
+    <w:p>
+      <w:pPr>
+        <w:autoSpaceDE w:val="0"/>
+        <w:autoSpaceDN w:val="0"/>
+        <w:adjustRightInd w:val="0"/>
+        <w:spacing w:after="0" w:line="240" w:lineRule="auto"/>
+        <w:ind w:left="0" w:firstLine="0"/>
+        <w:jc w:val="left"/>
+        <w:rPr>
+          <w:rFonts w:ascii="Cascadia Mono" w:eastAsiaTheme="minorEastAsia" w:hAnsi="Cascadia Mono" w:cs="Cascadia Mono"/>
+          <w:sz w:val="19"/>
+          <w:szCs w:val="19"/>
+        </w:rPr>
+      </w:pPr>
+      <w:r>
+        <w:rPr>
+          <w:rFonts w:ascii="Cascadia Mono" w:eastAsiaTheme="minorEastAsia" w:hAnsi="Cascadia Mono" w:cs="Cascadia Mono"/>
+          <w:sz w:val="19"/>
+          <w:szCs w:val="19"/>
+        </w:rPr>
+        <w:tab/>
+        <w:t>}</w:t>
+      </w:r>
+    </w:p>
+    <w:p>
+      <w:pPr>
+        <w:autoSpaceDE w:val="0"/>
+        <w:autoSpaceDN w:val="0"/>
+        <w:adjustRightInd w:val="0"/>
+        <w:spacing w:after="0" w:line="240" w:lineRule="auto"/>
+        <w:ind w:left="0" w:firstLine="0"/>
+        <w:jc w:val="left"/>
+        <w:rPr>
+          <w:rFonts w:ascii="Cascadia Mono" w:eastAsiaTheme="minorEastAsia" w:hAnsi="Cascadia Mono" w:cs="Cascadia Mono"/>
+          <w:sz w:val="19"/>
+          <w:szCs w:val="19"/>
+        </w:rPr>
+      </w:pPr>
+      <w:r>
+        <w:rPr>
+          <w:rFonts w:ascii="Cascadia Mono" w:eastAsiaTheme="minorEastAsia" w:hAnsi="Cascadia Mono" w:cs="Cascadia Mono"/>
+          <w:sz w:val="19"/>
+          <w:szCs w:val="19"/>
+        </w:rPr>
+        <w:tab/>
+      </w:r>
+      <w:r>
+        <w:rPr>
+          <w:rFonts w:ascii="Cascadia Mono" w:eastAsiaTheme="minorEastAsia" w:hAnsi="Cascadia Mono" w:cs="Cascadia Mono"/>
+          <w:color w:val="0000FF"/>
+          <w:sz w:val="19"/>
+          <w:szCs w:val="19"/>
+        </w:rPr>
+        <w:t>return</w:t>
+      </w:r>
+      <w:r>
+        <w:rPr>
+          <w:rFonts w:ascii="Cascadia Mono" w:eastAsiaTheme="minorEastAsia" w:hAnsi="Cascadia Mono" w:cs="Cascadia Mono"/>
+          <w:sz w:val="19"/>
+          <w:szCs w:val="19"/>
+        </w:rPr>
+        <w:t xml:space="preserve"> reward;</w:t>
+      </w:r>
+    </w:p>
+    <w:p>
+      <w:r>
+        <w:rPr>
+          <w:rFonts w:ascii="Cascadia Mono" w:eastAsiaTheme="minorEastAsia" w:hAnsi="Cascadia Mono" w:cs="Cascadia Mono"/>
+          <w:sz w:val="19"/>
+          <w:szCs w:val="19"/>
+        </w:rPr>
+        <w:t>}</w:t>
+      </w:r>
+    </w:p>
     <w:sectPr>
-      <w:headerReference w:type="even" r:id="rId9"/>
-      <w:headerReference w:type="default" r:id="rId10"/>
-      <w:footerReference w:type="even" r:id="rId11"/>
-      <w:footerReference w:type="default" r:id="rId12"/>
-      <w:headerReference w:type="first" r:id="rId13"/>
-      <w:footerReference w:type="first" r:id="rId14"/>
+      <w:headerReference w:type="even" r:id="rId10"/>
+      <w:headerReference w:type="default" r:id="rId11"/>
+      <w:footerReference w:type="even" r:id="rId12"/>
+      <w:footerReference w:type="default" r:id="rId13"/>
+      <w:headerReference w:type="first" r:id="rId14"/>
+      <w:footerReference w:type="first" r:id="rId15"/>
       <w:pgSz w:w="11899" w:h="16841"/>
       <w:pgMar w:top="989" w:right="713" w:bottom="1374" w:left="720" w:header="749" w:footer="707" w:gutter="0"/>
       <w:cols w:space="720"/>
@@ -1113,7 +3529,7 @@
 </file>
 
 <file path=word/endnotes.xml><?xml version="1.0" encoding="utf-8"?>
-<w:endnotes xmlns:wpc="http://schemas.microsoft.com/office/word/2010/wordprocessingCanvas" xmlns:cx="http://schemas.microsoft.com/office/drawing/2014/chartex" xmlns:cx1="http://schemas.microsoft.com/office/drawing/2015/9/8/chartex" xmlns:cx2="http://schemas.microsoft.com/office/drawing/2015/10/21/chartex" xmlns:cx3="http://schemas.microsoft.com/office/drawing/2016/5/9/chartex" xmlns:cx4="http://schemas.microsoft.com/office/drawing/2016/5/10/chartex" xmlns:cx5="http://schemas.microsoft.com/office/drawing/2016/5/11/chartex" xmlns:cx6="http://schemas.microsoft.com/office/drawing/2016/5/12/chartex" xmlns:cx7="http://schemas.microsoft.com/office/drawing/2016/5/13/chartex" xmlns:cx8="http://schemas.microsoft.com/office/drawing/2016/5/14/chartex" xmlns:mc="http://schemas.openxmlformats.org/markup-compatibility/2006" xmlns:aink="http://schemas.microsoft.com/office/drawing/2016/ink" xmlns:am3d="http://schemas.microsoft.com/office/drawing/2017/model3d" xmlns:o="urn:schemas-microsoft-com:office:office" xmlns:oel="http://schemas.microsoft.com/office/2019/extlst" xmlns:r="http://schemas.openxmlformats.org/officeDocument/2006/relationships" xmlns:m="http://schemas.openxmlformats.org/officeDocument/2006/math" xmlns:v="urn:schemas-microsoft-com:vml" xmlns:wp14="http://schemas.microsoft.com/office/word/2010/wordprocessingDrawing" xmlns:wp="http://schemas.openxmlformats.org/drawingml/2006/wordprocessingDrawing" xmlns:w10="urn:schemas-microsoft-com:office:word" xmlns:w="http://schemas.openxmlformats.org/wordprocessingml/2006/main" xmlns:w14="http://schemas.microsoft.com/office/word/2010/wordml" xmlns:w15="http://schemas.microsoft.com/office/word/2012/wordml" xmlns:w16cex="http://schemas.microsoft.com/office/word/2018/wordml/cex" xmlns:w16cid="http://schemas.microsoft.com/office/word/2016/wordml/cid" xmlns:w16="http://schemas.microsoft.com/office/word/2018/wordml" xmlns:w16sdtdh="http://schemas.microsoft.com/office/word/2020/wordml/sdtdatahash" xmlns:w16se="http://schemas.microsoft.com/office/word/2015/wordml/symex" xmlns:wpg="http://schemas.microsoft.com/office/word/2010/wordprocessingGroup" xmlns:wpi="http://schemas.microsoft.com/office/word/2010/wordprocessingInk" xmlns:wne="http://schemas.microsoft.com/office/word/2006/wordml" xmlns:wps="http://schemas.microsoft.com/office/word/2010/wordprocessingShape" mc:Ignorable="w14 w15 w16se w16cid w16 w16cex w16sdtdh wp14">
+<w:endnotes xmlns:wpc="http://schemas.microsoft.com/office/word/2010/wordprocessingCanvas" xmlns:cx="http://schemas.microsoft.com/office/drawing/2014/chartex" xmlns:cx1="http://schemas.microsoft.com/office/drawing/2015/9/8/chartex" xmlns:cx2="http://schemas.microsoft.com/office/drawing/2015/10/21/chartex" xmlns:cx3="http://schemas.microsoft.com/office/drawing/2016/5/9/chartex" xmlns:cx4="http://schemas.microsoft.com/office/drawing/2016/5/10/chartex" xmlns:cx5="http://schemas.microsoft.com/office/drawing/2016/5/11/chartex" xmlns:cx6="http://schemas.microsoft.com/office/drawing/2016/5/12/chartex" xmlns:cx7="http://schemas.microsoft.com/office/drawing/2016/5/13/chartex" xmlns:cx8="http://schemas.microsoft.com/office/drawing/2016/5/14/chartex" xmlns:mc="http://schemas.openxmlformats.org/markup-compatibility/2006" xmlns:aink="http://schemas.microsoft.com/office/drawing/2016/ink" xmlns:am3d="http://schemas.microsoft.com/office/drawing/2017/model3d" xmlns:o="urn:schemas-microsoft-com:office:office" xmlns:r="http://schemas.openxmlformats.org/officeDocument/2006/relationships" xmlns:m="http://schemas.openxmlformats.org/officeDocument/2006/math" xmlns:v="urn:schemas-microsoft-com:vml" xmlns:wp14="http://schemas.microsoft.com/office/word/2010/wordprocessingDrawing" xmlns:wp="http://schemas.openxmlformats.org/drawingml/2006/wordprocessingDrawing" xmlns:w10="urn:schemas-microsoft-com:office:word" xmlns:w="http://schemas.openxmlformats.org/wordprocessingml/2006/main" xmlns:w14="http://schemas.microsoft.com/office/word/2010/wordml" xmlns:w15="http://schemas.microsoft.com/office/word/2012/wordml" xmlns:w16cid="http://schemas.microsoft.com/office/word/2016/wordml/cid" xmlns:w16se="http://schemas.microsoft.com/office/word/2015/wordml/symex" xmlns:wpg="http://schemas.microsoft.com/office/word/2010/wordprocessingGroup" xmlns:wpi="http://schemas.microsoft.com/office/word/2010/wordprocessingInk" xmlns:wne="http://schemas.microsoft.com/office/word/2006/wordml" xmlns:wps="http://schemas.microsoft.com/office/word/2010/wordprocessingShape" mc:Ignorable="w14 w15 w16se w16cid wp14">
   <w:endnote w:type="separator" w:id="-1">
     <w:p>
       <w:pPr>
@@ -1138,7 +3554,7 @@
 </file>
 
 <file path=word/footer1.xml><?xml version="1.0" encoding="utf-8"?>
-<w:ftr xmlns:wpc="http://schemas.microsoft.com/office/word/2010/wordprocessingCanvas" xmlns:cx="http://schemas.microsoft.com/office/drawing/2014/chartex" xmlns:cx1="http://schemas.microsoft.com/office/drawing/2015/9/8/chartex" xmlns:cx2="http://schemas.microsoft.com/office/drawing/2015/10/21/chartex" xmlns:cx3="http://schemas.microsoft.com/office/drawing/2016/5/9/chartex" xmlns:cx4="http://schemas.microsoft.com/office/drawing/2016/5/10/chartex" xmlns:cx5="http://schemas.microsoft.com/office/drawing/2016/5/11/chartex" xmlns:cx6="http://schemas.microsoft.com/office/drawing/2016/5/12/chartex" xmlns:cx7="http://schemas.microsoft.com/office/drawing/2016/5/13/chartex" xmlns:cx8="http://schemas.microsoft.com/office/drawing/2016/5/14/chartex" xmlns:mc="http://schemas.openxmlformats.org/markup-compatibility/2006" xmlns:aink="http://schemas.microsoft.com/office/drawing/2016/ink" xmlns:am3d="http://schemas.microsoft.com/office/drawing/2017/model3d" xmlns:o="urn:schemas-microsoft-com:office:office" xmlns:oel="http://schemas.microsoft.com/office/2019/extlst" xmlns:r="http://schemas.openxmlformats.org/officeDocument/2006/relationships" xmlns:m="http://schemas.openxmlformats.org/officeDocument/2006/math" xmlns:v="urn:schemas-microsoft-com:vml" xmlns:wp14="http://schemas.microsoft.com/office/word/2010/wordprocessingDrawing" xmlns:wp="http://schemas.openxmlformats.org/drawingml/2006/wordprocessingDrawing" xmlns:w10="urn:schemas-microsoft-com:office:word" xmlns:w="http://schemas.openxmlformats.org/wordprocessingml/2006/main" xmlns:w14="http://schemas.microsoft.com/office/word/2010/wordml" xmlns:w15="http://schemas.microsoft.com/office/word/2012/wordml" xmlns:w16cex="http://schemas.microsoft.com/office/word/2018/wordml/cex" xmlns:w16cid="http://schemas.microsoft.com/office/word/2016/wordml/cid" xmlns:w16="http://schemas.microsoft.com/office/word/2018/wordml" xmlns:w16sdtdh="http://schemas.microsoft.com/office/word/2020/wordml/sdtdatahash" xmlns:w16se="http://schemas.microsoft.com/office/word/2015/wordml/symex" xmlns:wpg="http://schemas.microsoft.com/office/word/2010/wordprocessingGroup" xmlns:wpi="http://schemas.microsoft.com/office/word/2010/wordprocessingInk" xmlns:wne="http://schemas.microsoft.com/office/word/2006/wordml" xmlns:wps="http://schemas.microsoft.com/office/word/2010/wordprocessingShape" mc:Ignorable="w14 w15 w16se w16cid w16 w16cex w16sdtdh wp14">
+<w:ftr xmlns:wpc="http://schemas.microsoft.com/office/word/2010/wordprocessingCanvas" xmlns:cx="http://schemas.microsoft.com/office/drawing/2014/chartex" xmlns:cx1="http://schemas.microsoft.com/office/drawing/2015/9/8/chartex" xmlns:cx2="http://schemas.microsoft.com/office/drawing/2015/10/21/chartex" xmlns:cx3="http://schemas.microsoft.com/office/drawing/2016/5/9/chartex" xmlns:cx4="http://schemas.microsoft.com/office/drawing/2016/5/10/chartex" xmlns:cx5="http://schemas.microsoft.com/office/drawing/2016/5/11/chartex" xmlns:cx6="http://schemas.microsoft.com/office/drawing/2016/5/12/chartex" xmlns:cx7="http://schemas.microsoft.com/office/drawing/2016/5/13/chartex" xmlns:cx8="http://schemas.microsoft.com/office/drawing/2016/5/14/chartex" xmlns:mc="http://schemas.openxmlformats.org/markup-compatibility/2006" xmlns:aink="http://schemas.microsoft.com/office/drawing/2016/ink" xmlns:am3d="http://schemas.microsoft.com/office/drawing/2017/model3d" xmlns:o="urn:schemas-microsoft-com:office:office" xmlns:r="http://schemas.openxmlformats.org/officeDocument/2006/relationships" xmlns:m="http://schemas.openxmlformats.org/officeDocument/2006/math" xmlns:v="urn:schemas-microsoft-com:vml" xmlns:wp14="http://schemas.microsoft.com/office/word/2010/wordprocessingDrawing" xmlns:wp="http://schemas.openxmlformats.org/drawingml/2006/wordprocessingDrawing" xmlns:w10="urn:schemas-microsoft-com:office:word" xmlns:w="http://schemas.openxmlformats.org/wordprocessingml/2006/main" xmlns:w14="http://schemas.microsoft.com/office/word/2010/wordml" xmlns:w15="http://schemas.microsoft.com/office/word/2012/wordml" xmlns:w16cid="http://schemas.microsoft.com/office/word/2016/wordml/cid" xmlns:w16se="http://schemas.microsoft.com/office/word/2015/wordml/symex" xmlns:wpg="http://schemas.microsoft.com/office/word/2010/wordprocessingGroup" xmlns:wpi="http://schemas.microsoft.com/office/word/2010/wordprocessingInk" xmlns:wne="http://schemas.microsoft.com/office/word/2006/wordml" xmlns:wps="http://schemas.microsoft.com/office/word/2010/wordprocessingShape" mc:Ignorable="w14 w15 w16se w16cid wp14">
   <w:p>
     <w:pPr>
       <w:spacing w:after="0" w:line="259" w:lineRule="auto"/>
@@ -1184,16 +3600,31 @@
       </w:rPr>
       <w:t xml:space="preserve"> of </w:t>
     </w:r>
-    <w:fldSimple w:instr=" NUMPAGES   \* MERGEFORMAT ">
-      <w:r>
-        <w:rPr>
-          <w:rFonts w:ascii="Cambria" w:eastAsia="Cambria" w:hAnsi="Cambria" w:cs="Cambria"/>
-          <w:b/>
-          <w:sz w:val="24"/>
-        </w:rPr>
-        <w:t>4</w:t>
-      </w:r>
-    </w:fldSimple>
+    <w:r>
+      <w:fldChar w:fldCharType="begin"/>
+    </w:r>
+    <w:r>
+      <w:instrText xml:space="preserve"> NUMPAGES   \* MERGEFORMAT </w:instrText>
+    </w:r>
+    <w:r>
+      <w:fldChar w:fldCharType="separate"/>
+    </w:r>
+    <w:r>
+      <w:rPr>
+        <w:rFonts w:ascii="Cambria" w:eastAsia="Cambria" w:hAnsi="Cambria" w:cs="Cambria"/>
+        <w:b/>
+        <w:sz w:val="24"/>
+      </w:rPr>
+      <w:t>4</w:t>
+    </w:r>
+    <w:r>
+      <w:rPr>
+        <w:rFonts w:ascii="Cambria" w:eastAsia="Cambria" w:hAnsi="Cambria" w:cs="Cambria"/>
+        <w:b/>
+        <w:sz w:val="24"/>
+      </w:rPr>
+      <w:fldChar w:fldCharType="end"/>
+    </w:r>
     <w:r>
       <w:rPr>
         <w:rFonts w:ascii="Cambria" w:eastAsia="Cambria" w:hAnsi="Cambria" w:cs="Cambria"/>
@@ -1220,7 +3651,7 @@
 </file>
 
 <file path=word/footer2.xml><?xml version="1.0" encoding="utf-8"?>
-<w:ftr xmlns:wpc="http://schemas.microsoft.com/office/word/2010/wordprocessingCanvas" xmlns:cx="http://schemas.microsoft.com/office/drawing/2014/chartex" xmlns:cx1="http://schemas.microsoft.com/office/drawing/2015/9/8/chartex" xmlns:cx2="http://schemas.microsoft.com/office/drawing/2015/10/21/chartex" xmlns:cx3="http://schemas.microsoft.com/office/drawing/2016/5/9/chartex" xmlns:cx4="http://schemas.microsoft.com/office/drawing/2016/5/10/chartex" xmlns:cx5="http://schemas.microsoft.com/office/drawing/2016/5/11/chartex" xmlns:cx6="http://schemas.microsoft.com/office/drawing/2016/5/12/chartex" xmlns:cx7="http://schemas.microsoft.com/office/drawing/2016/5/13/chartex" xmlns:cx8="http://schemas.microsoft.com/office/drawing/2016/5/14/chartex" xmlns:mc="http://schemas.openxmlformats.org/markup-compatibility/2006" xmlns:aink="http://schemas.microsoft.com/office/drawing/2016/ink" xmlns:am3d="http://schemas.microsoft.com/office/drawing/2017/model3d" xmlns:o="urn:schemas-microsoft-com:office:office" xmlns:oel="http://schemas.microsoft.com/office/2019/extlst" xmlns:r="http://schemas.openxmlformats.org/officeDocument/2006/relationships" xmlns:m="http://schemas.openxmlformats.org/officeDocument/2006/math" xmlns:v="urn:schemas-microsoft-com:vml" xmlns:wp14="http://schemas.microsoft.com/office/word/2010/wordprocessingDrawing" xmlns:wp="http://schemas.openxmlformats.org/drawingml/2006/wordprocessingDrawing" xmlns:w10="urn:schemas-microsoft-com:office:word" xmlns:w="http://schemas.openxmlformats.org/wordprocessingml/2006/main" xmlns:w14="http://schemas.microsoft.com/office/word/2010/wordml" xmlns:w15="http://schemas.microsoft.com/office/word/2012/wordml" xmlns:w16cex="http://schemas.microsoft.com/office/word/2018/wordml/cex" xmlns:w16cid="http://schemas.microsoft.com/office/word/2016/wordml/cid" xmlns:w16="http://schemas.microsoft.com/office/word/2018/wordml" xmlns:w16sdtdh="http://schemas.microsoft.com/office/word/2020/wordml/sdtdatahash" xmlns:w16se="http://schemas.microsoft.com/office/word/2015/wordml/symex" xmlns:wpg="http://schemas.microsoft.com/office/word/2010/wordprocessingGroup" xmlns:wpi="http://schemas.microsoft.com/office/word/2010/wordprocessingInk" xmlns:wne="http://schemas.microsoft.com/office/word/2006/wordml" xmlns:wps="http://schemas.microsoft.com/office/word/2010/wordprocessingShape" mc:Ignorable="w14 w15 w16se w16cid w16 w16cex w16sdtdh wp14">
+<w:ftr xmlns:wpc="http://schemas.microsoft.com/office/word/2010/wordprocessingCanvas" xmlns:cx="http://schemas.microsoft.com/office/drawing/2014/chartex" xmlns:cx1="http://schemas.microsoft.com/office/drawing/2015/9/8/chartex" xmlns:cx2="http://schemas.microsoft.com/office/drawing/2015/10/21/chartex" xmlns:cx3="http://schemas.microsoft.com/office/drawing/2016/5/9/chartex" xmlns:cx4="http://schemas.microsoft.com/office/drawing/2016/5/10/chartex" xmlns:cx5="http://schemas.microsoft.com/office/drawing/2016/5/11/chartex" xmlns:cx6="http://schemas.microsoft.com/office/drawing/2016/5/12/chartex" xmlns:cx7="http://schemas.microsoft.com/office/drawing/2016/5/13/chartex" xmlns:cx8="http://schemas.microsoft.com/office/drawing/2016/5/14/chartex" xmlns:mc="http://schemas.openxmlformats.org/markup-compatibility/2006" xmlns:aink="http://schemas.microsoft.com/office/drawing/2016/ink" xmlns:am3d="http://schemas.microsoft.com/office/drawing/2017/model3d" xmlns:o="urn:schemas-microsoft-com:office:office" xmlns:r="http://schemas.openxmlformats.org/officeDocument/2006/relationships" xmlns:m="http://schemas.openxmlformats.org/officeDocument/2006/math" xmlns:v="urn:schemas-microsoft-com:vml" xmlns:wp14="http://schemas.microsoft.com/office/word/2010/wordprocessingDrawing" xmlns:wp="http://schemas.openxmlformats.org/drawingml/2006/wordprocessingDrawing" xmlns:w10="urn:schemas-microsoft-com:office:word" xmlns:w="http://schemas.openxmlformats.org/wordprocessingml/2006/main" xmlns:w14="http://schemas.microsoft.com/office/word/2010/wordml" xmlns:w15="http://schemas.microsoft.com/office/word/2012/wordml" xmlns:w16cid="http://schemas.microsoft.com/office/word/2016/wordml/cid" xmlns:w16se="http://schemas.microsoft.com/office/word/2015/wordml/symex" xmlns:wpg="http://schemas.microsoft.com/office/word/2010/wordprocessingGroup" xmlns:wpi="http://schemas.microsoft.com/office/word/2010/wordprocessingInk" xmlns:wne="http://schemas.microsoft.com/office/word/2006/wordml" xmlns:wps="http://schemas.microsoft.com/office/word/2010/wordprocessingShape" mc:Ignorable="w14 w15 w16se w16cid wp14">
   <w:p>
     <w:pPr>
       <w:spacing w:after="0" w:line="259" w:lineRule="auto"/>
@@ -1266,16 +3697,31 @@
       </w:rPr>
       <w:t xml:space="preserve"> of </w:t>
     </w:r>
-    <w:fldSimple w:instr=" NUMPAGES   \* MERGEFORMAT ">
-      <w:r>
-        <w:rPr>
-          <w:rFonts w:ascii="Cambria" w:eastAsia="Cambria" w:hAnsi="Cambria" w:cs="Cambria"/>
-          <w:b/>
-          <w:sz w:val="24"/>
-        </w:rPr>
-        <w:t>4</w:t>
-      </w:r>
-    </w:fldSimple>
+    <w:r>
+      <w:fldChar w:fldCharType="begin"/>
+    </w:r>
+    <w:r>
+      <w:instrText xml:space="preserve"> NUMPAGES   \* MERGEFORMAT </w:instrText>
+    </w:r>
+    <w:r>
+      <w:fldChar w:fldCharType="separate"/>
+    </w:r>
+    <w:r>
+      <w:rPr>
+        <w:rFonts w:ascii="Cambria" w:eastAsia="Cambria" w:hAnsi="Cambria" w:cs="Cambria"/>
+        <w:b/>
+        <w:sz w:val="24"/>
+      </w:rPr>
+      <w:t>4</w:t>
+    </w:r>
+    <w:r>
+      <w:rPr>
+        <w:rFonts w:ascii="Cambria" w:eastAsia="Cambria" w:hAnsi="Cambria" w:cs="Cambria"/>
+        <w:b/>
+        <w:sz w:val="24"/>
+      </w:rPr>
+      <w:fldChar w:fldCharType="end"/>
+    </w:r>
     <w:r>
       <w:rPr>
         <w:rFonts w:ascii="Cambria" w:eastAsia="Cambria" w:hAnsi="Cambria" w:cs="Cambria"/>
@@ -1302,7 +3748,7 @@
 </file>
 
 <file path=word/footer3.xml><?xml version="1.0" encoding="utf-8"?>
-<w:ftr xmlns:wpc="http://schemas.microsoft.com/office/word/2010/wordprocessingCanvas" xmlns:cx="http://schemas.microsoft.com/office/drawing/2014/chartex" xmlns:cx1="http://schemas.microsoft.com/office/drawing/2015/9/8/chartex" xmlns:cx2="http://schemas.microsoft.com/office/drawing/2015/10/21/chartex" xmlns:cx3="http://schemas.microsoft.com/office/drawing/2016/5/9/chartex" xmlns:cx4="http://schemas.microsoft.com/office/drawing/2016/5/10/chartex" xmlns:cx5="http://schemas.microsoft.com/office/drawing/2016/5/11/chartex" xmlns:cx6="http://schemas.microsoft.com/office/drawing/2016/5/12/chartex" xmlns:cx7="http://schemas.microsoft.com/office/drawing/2016/5/13/chartex" xmlns:cx8="http://schemas.microsoft.com/office/drawing/2016/5/14/chartex" xmlns:mc="http://schemas.openxmlformats.org/markup-compatibility/2006" xmlns:aink="http://schemas.microsoft.com/office/drawing/2016/ink" xmlns:am3d="http://schemas.microsoft.com/office/drawing/2017/model3d" xmlns:o="urn:schemas-microsoft-com:office:office" xmlns:oel="http://schemas.microsoft.com/office/2019/extlst" xmlns:r="http://schemas.openxmlformats.org/officeDocument/2006/relationships" xmlns:m="http://schemas.openxmlformats.org/officeDocument/2006/math" xmlns:v="urn:schemas-microsoft-com:vml" xmlns:wp14="http://schemas.microsoft.com/office/word/2010/wordprocessingDrawing" xmlns:wp="http://schemas.openxmlformats.org/drawingml/2006/wordprocessingDrawing" xmlns:w10="urn:schemas-microsoft-com:office:word" xmlns:w="http://schemas.openxmlformats.org/wordprocessingml/2006/main" xmlns:w14="http://schemas.microsoft.com/office/word/2010/wordml" xmlns:w15="http://schemas.microsoft.com/office/word/2012/wordml" xmlns:w16cex="http://schemas.microsoft.com/office/word/2018/wordml/cex" xmlns:w16cid="http://schemas.microsoft.com/office/word/2016/wordml/cid" xmlns:w16="http://schemas.microsoft.com/office/word/2018/wordml" xmlns:w16sdtdh="http://schemas.microsoft.com/office/word/2020/wordml/sdtdatahash" xmlns:w16se="http://schemas.microsoft.com/office/word/2015/wordml/symex" xmlns:wpg="http://schemas.microsoft.com/office/word/2010/wordprocessingGroup" xmlns:wpi="http://schemas.microsoft.com/office/word/2010/wordprocessingInk" xmlns:wne="http://schemas.microsoft.com/office/word/2006/wordml" xmlns:wps="http://schemas.microsoft.com/office/word/2010/wordprocessingShape" mc:Ignorable="w14 w15 w16se w16cid w16 w16cex w16sdtdh wp14">
+<w:ftr xmlns:wpc="http://schemas.microsoft.com/office/word/2010/wordprocessingCanvas" xmlns:cx="http://schemas.microsoft.com/office/drawing/2014/chartex" xmlns:cx1="http://schemas.microsoft.com/office/drawing/2015/9/8/chartex" xmlns:cx2="http://schemas.microsoft.com/office/drawing/2015/10/21/chartex" xmlns:cx3="http://schemas.microsoft.com/office/drawing/2016/5/9/chartex" xmlns:cx4="http://schemas.microsoft.com/office/drawing/2016/5/10/chartex" xmlns:cx5="http://schemas.microsoft.com/office/drawing/2016/5/11/chartex" xmlns:cx6="http://schemas.microsoft.com/office/drawing/2016/5/12/chartex" xmlns:cx7="http://schemas.microsoft.com/office/drawing/2016/5/13/chartex" xmlns:cx8="http://schemas.microsoft.com/office/drawing/2016/5/14/chartex" xmlns:mc="http://schemas.openxmlformats.org/markup-compatibility/2006" xmlns:aink="http://schemas.microsoft.com/office/drawing/2016/ink" xmlns:am3d="http://schemas.microsoft.com/office/drawing/2017/model3d" xmlns:o="urn:schemas-microsoft-com:office:office" xmlns:r="http://schemas.openxmlformats.org/officeDocument/2006/relationships" xmlns:m="http://schemas.openxmlformats.org/officeDocument/2006/math" xmlns:v="urn:schemas-microsoft-com:vml" xmlns:wp14="http://schemas.microsoft.com/office/word/2010/wordprocessingDrawing" xmlns:wp="http://schemas.openxmlformats.org/drawingml/2006/wordprocessingDrawing" xmlns:w10="urn:schemas-microsoft-com:office:word" xmlns:w="http://schemas.openxmlformats.org/wordprocessingml/2006/main" xmlns:w14="http://schemas.microsoft.com/office/word/2010/wordml" xmlns:w15="http://schemas.microsoft.com/office/word/2012/wordml" xmlns:w16cid="http://schemas.microsoft.com/office/word/2016/wordml/cid" xmlns:w16se="http://schemas.microsoft.com/office/word/2015/wordml/symex" xmlns:wpg="http://schemas.microsoft.com/office/word/2010/wordprocessingGroup" xmlns:wpi="http://schemas.microsoft.com/office/word/2010/wordprocessingInk" xmlns:wne="http://schemas.microsoft.com/office/word/2006/wordml" xmlns:wps="http://schemas.microsoft.com/office/word/2010/wordprocessingShape" mc:Ignorable="w14 w15 w16se w16cid wp14">
   <w:p>
     <w:pPr>
       <w:spacing w:after="0" w:line="259" w:lineRule="auto"/>
@@ -1348,16 +3794,31 @@
       </w:rPr>
       <w:t xml:space="preserve"> of </w:t>
     </w:r>
-    <w:fldSimple w:instr=" NUMPAGES   \* MERGEFORMAT ">
-      <w:r>
-        <w:rPr>
-          <w:rFonts w:ascii="Cambria" w:eastAsia="Cambria" w:hAnsi="Cambria" w:cs="Cambria"/>
-          <w:b/>
-          <w:sz w:val="24"/>
-        </w:rPr>
-        <w:t>4</w:t>
-      </w:r>
-    </w:fldSimple>
+    <w:r>
+      <w:fldChar w:fldCharType="begin"/>
+    </w:r>
+    <w:r>
+      <w:instrText xml:space="preserve"> NUMPAGES   \* MERGEFORMAT </w:instrText>
+    </w:r>
+    <w:r>
+      <w:fldChar w:fldCharType="separate"/>
+    </w:r>
+    <w:r>
+      <w:rPr>
+        <w:rFonts w:ascii="Cambria" w:eastAsia="Cambria" w:hAnsi="Cambria" w:cs="Cambria"/>
+        <w:b/>
+        <w:sz w:val="24"/>
+      </w:rPr>
+      <w:t>4</w:t>
+    </w:r>
+    <w:r>
+      <w:rPr>
+        <w:rFonts w:ascii="Cambria" w:eastAsia="Cambria" w:hAnsi="Cambria" w:cs="Cambria"/>
+        <w:b/>
+        <w:sz w:val="24"/>
+      </w:rPr>
+      <w:fldChar w:fldCharType="end"/>
+    </w:r>
     <w:r>
       <w:rPr>
         <w:rFonts w:ascii="Cambria" w:eastAsia="Cambria" w:hAnsi="Cambria" w:cs="Cambria"/>
@@ -1384,7 +3845,7 @@
 </file>
 
 <file path=word/footnotes.xml><?xml version="1.0" encoding="utf-8"?>
-<w:footnotes xmlns:wpc="http://schemas.microsoft.com/office/word/2010/wordprocessingCanvas" xmlns:cx="http://schemas.microsoft.com/office/drawing/2014/chartex" xmlns:cx1="http://schemas.microsoft.com/office/drawing/2015/9/8/chartex" xmlns:cx2="http://schemas.microsoft.com/office/drawing/2015/10/21/chartex" xmlns:cx3="http://schemas.microsoft.com/office/drawing/2016/5/9/chartex" xmlns:cx4="http://schemas.microsoft.com/office/drawing/2016/5/10/chartex" xmlns:cx5="http://schemas.microsoft.com/office/drawing/2016/5/11/chartex" xmlns:cx6="http://schemas.microsoft.com/office/drawing/2016/5/12/chartex" xmlns:cx7="http://schemas.microsoft.com/office/drawing/2016/5/13/chartex" xmlns:cx8="http://schemas.microsoft.com/office/drawing/2016/5/14/chartex" xmlns:mc="http://schemas.openxmlformats.org/markup-compatibility/2006" xmlns:aink="http://schemas.microsoft.com/office/drawing/2016/ink" xmlns:am3d="http://schemas.microsoft.com/office/drawing/2017/model3d" xmlns:o="urn:schemas-microsoft-com:office:office" xmlns:oel="http://schemas.microsoft.com/office/2019/extlst" xmlns:r="http://schemas.openxmlformats.org/officeDocument/2006/relationships" xmlns:m="http://schemas.openxmlformats.org/officeDocument/2006/math" xmlns:v="urn:schemas-microsoft-com:vml" xmlns:wp14="http://schemas.microsoft.com/office/word/2010/wordprocessingDrawing" xmlns:wp="http://schemas.openxmlformats.org/drawingml/2006/wordprocessingDrawing" xmlns:w10="urn:schemas-microsoft-com:office:word" xmlns:w="http://schemas.openxmlformats.org/wordprocessingml/2006/main" xmlns:w14="http://schemas.microsoft.com/office/word/2010/wordml" xmlns:w15="http://schemas.microsoft.com/office/word/2012/wordml" xmlns:w16cex="http://schemas.microsoft.com/office/word/2018/wordml/cex" xmlns:w16cid="http://schemas.microsoft.com/office/word/2016/wordml/cid" xmlns:w16="http://schemas.microsoft.com/office/word/2018/wordml" xmlns:w16sdtdh="http://schemas.microsoft.com/office/word/2020/wordml/sdtdatahash" xmlns:w16se="http://schemas.microsoft.com/office/word/2015/wordml/symex" xmlns:wpg="http://schemas.microsoft.com/office/word/2010/wordprocessingGroup" xmlns:wpi="http://schemas.microsoft.com/office/word/2010/wordprocessingInk" xmlns:wne="http://schemas.microsoft.com/office/word/2006/wordml" xmlns:wps="http://schemas.microsoft.com/office/word/2010/wordprocessingShape" mc:Ignorable="w14 w15 w16se w16cid w16 w16cex w16sdtdh wp14">
+<w:footnotes xmlns:wpc="http://schemas.microsoft.com/office/word/2010/wordprocessingCanvas" xmlns:cx="http://schemas.microsoft.com/office/drawing/2014/chartex" xmlns:cx1="http://schemas.microsoft.com/office/drawing/2015/9/8/chartex" xmlns:cx2="http://schemas.microsoft.com/office/drawing/2015/10/21/chartex" xmlns:cx3="http://schemas.microsoft.com/office/drawing/2016/5/9/chartex" xmlns:cx4="http://schemas.microsoft.com/office/drawing/2016/5/10/chartex" xmlns:cx5="http://schemas.microsoft.com/office/drawing/2016/5/11/chartex" xmlns:cx6="http://schemas.microsoft.com/office/drawing/2016/5/12/chartex" xmlns:cx7="http://schemas.microsoft.com/office/drawing/2016/5/13/chartex" xmlns:cx8="http://schemas.microsoft.com/office/drawing/2016/5/14/chartex" xmlns:mc="http://schemas.openxmlformats.org/markup-compatibility/2006" xmlns:aink="http://schemas.microsoft.com/office/drawing/2016/ink" xmlns:am3d="http://schemas.microsoft.com/office/drawing/2017/model3d" xmlns:o="urn:schemas-microsoft-com:office:office" xmlns:r="http://schemas.openxmlformats.org/officeDocument/2006/relationships" xmlns:m="http://schemas.openxmlformats.org/officeDocument/2006/math" xmlns:v="urn:schemas-microsoft-com:vml" xmlns:wp14="http://schemas.microsoft.com/office/word/2010/wordprocessingDrawing" xmlns:wp="http://schemas.openxmlformats.org/drawingml/2006/wordprocessingDrawing" xmlns:w10="urn:schemas-microsoft-com:office:word" xmlns:w="http://schemas.openxmlformats.org/wordprocessingml/2006/main" xmlns:w14="http://schemas.microsoft.com/office/word/2010/wordml" xmlns:w15="http://schemas.microsoft.com/office/word/2012/wordml" xmlns:w16cid="http://schemas.microsoft.com/office/word/2016/wordml/cid" xmlns:w16se="http://schemas.microsoft.com/office/word/2015/wordml/symex" xmlns:wpg="http://schemas.microsoft.com/office/word/2010/wordprocessingGroup" xmlns:wpi="http://schemas.microsoft.com/office/word/2010/wordprocessingInk" xmlns:wne="http://schemas.microsoft.com/office/word/2006/wordml" xmlns:wps="http://schemas.microsoft.com/office/word/2010/wordprocessingShape" mc:Ignorable="w14 w15 w16se w16cid wp14">
   <w:footnote w:type="separator" w:id="-1">
     <w:p>
       <w:pPr>
@@ -1409,7 +3870,7 @@
 </file>
 
 <file path=word/header1.xml><?xml version="1.0" encoding="utf-8"?>
-<w:hdr xmlns:wpc="http://schemas.microsoft.com/office/word/2010/wordprocessingCanvas" xmlns:cx="http://schemas.microsoft.com/office/drawing/2014/chartex" xmlns:cx1="http://schemas.microsoft.com/office/drawing/2015/9/8/chartex" xmlns:cx2="http://schemas.microsoft.com/office/drawing/2015/10/21/chartex" xmlns:cx3="http://schemas.microsoft.com/office/drawing/2016/5/9/chartex" xmlns:cx4="http://schemas.microsoft.com/office/drawing/2016/5/10/chartex" xmlns:cx5="http://schemas.microsoft.com/office/drawing/2016/5/11/chartex" xmlns:cx6="http://schemas.microsoft.com/office/drawing/2016/5/12/chartex" xmlns:cx7="http://schemas.microsoft.com/office/drawing/2016/5/13/chartex" xmlns:cx8="http://schemas.microsoft.com/office/drawing/2016/5/14/chartex" xmlns:mc="http://schemas.openxmlformats.org/markup-compatibility/2006" xmlns:aink="http://schemas.microsoft.com/office/drawing/2016/ink" xmlns:am3d="http://schemas.microsoft.com/office/drawing/2017/model3d" xmlns:o="urn:schemas-microsoft-com:office:office" xmlns:oel="http://schemas.microsoft.com/office/2019/extlst" xmlns:r="http://schemas.openxmlformats.org/officeDocument/2006/relationships" xmlns:m="http://schemas.openxmlformats.org/officeDocument/2006/math" xmlns:v="urn:schemas-microsoft-com:vml" xmlns:wp14="http://schemas.microsoft.com/office/word/2010/wordprocessingDrawing" xmlns:wp="http://schemas.openxmlformats.org/drawingml/2006/wordprocessingDrawing" xmlns:w10="urn:schemas-microsoft-com:office:word" xmlns:w="http://schemas.openxmlformats.org/wordprocessingml/2006/main" xmlns:w14="http://schemas.microsoft.com/office/word/2010/wordml" xmlns:w15="http://schemas.microsoft.com/office/word/2012/wordml" xmlns:w16cex="http://schemas.microsoft.com/office/word/2018/wordml/cex" xmlns:w16cid="http://schemas.microsoft.com/office/word/2016/wordml/cid" xmlns:w16="http://schemas.microsoft.com/office/word/2018/wordml" xmlns:w16sdtdh="http://schemas.microsoft.com/office/word/2020/wordml/sdtdatahash" xmlns:w16se="http://schemas.microsoft.com/office/word/2015/wordml/symex" xmlns:wpg="http://schemas.microsoft.com/office/word/2010/wordprocessingGroup" xmlns:wpi="http://schemas.microsoft.com/office/word/2010/wordprocessingInk" xmlns:wne="http://schemas.microsoft.com/office/word/2006/wordml" xmlns:wps="http://schemas.microsoft.com/office/word/2010/wordprocessingShape" mc:Ignorable="w14 w15 w16se w16cid w16 w16cex w16sdtdh wp14">
+<w:hdr xmlns:wpc="http://schemas.microsoft.com/office/word/2010/wordprocessingCanvas" xmlns:cx="http://schemas.microsoft.com/office/drawing/2014/chartex" xmlns:cx1="http://schemas.microsoft.com/office/drawing/2015/9/8/chartex" xmlns:cx2="http://schemas.microsoft.com/office/drawing/2015/10/21/chartex" xmlns:cx3="http://schemas.microsoft.com/office/drawing/2016/5/9/chartex" xmlns:cx4="http://schemas.microsoft.com/office/drawing/2016/5/10/chartex" xmlns:cx5="http://schemas.microsoft.com/office/drawing/2016/5/11/chartex" xmlns:cx6="http://schemas.microsoft.com/office/drawing/2016/5/12/chartex" xmlns:cx7="http://schemas.microsoft.com/office/drawing/2016/5/13/chartex" xmlns:cx8="http://schemas.microsoft.com/office/drawing/2016/5/14/chartex" xmlns:mc="http://schemas.openxmlformats.org/markup-compatibility/2006" xmlns:aink="http://schemas.microsoft.com/office/drawing/2016/ink" xmlns:am3d="http://schemas.microsoft.com/office/drawing/2017/model3d" xmlns:o="urn:schemas-microsoft-com:office:office" xmlns:r="http://schemas.openxmlformats.org/officeDocument/2006/relationships" xmlns:m="http://schemas.openxmlformats.org/officeDocument/2006/math" xmlns:v="urn:schemas-microsoft-com:vml" xmlns:wp14="http://schemas.microsoft.com/office/word/2010/wordprocessingDrawing" xmlns:wp="http://schemas.openxmlformats.org/drawingml/2006/wordprocessingDrawing" xmlns:w10="urn:schemas-microsoft-com:office:word" xmlns:w="http://schemas.openxmlformats.org/wordprocessingml/2006/main" xmlns:w14="http://schemas.microsoft.com/office/word/2010/wordml" xmlns:w15="http://schemas.microsoft.com/office/word/2012/wordml" xmlns:w16cid="http://schemas.microsoft.com/office/word/2016/wordml/cid" xmlns:w16se="http://schemas.microsoft.com/office/word/2015/wordml/symex" xmlns:wpg="http://schemas.microsoft.com/office/word/2010/wordprocessingGroup" xmlns:wpi="http://schemas.microsoft.com/office/word/2010/wordprocessingInk" xmlns:wne="http://schemas.microsoft.com/office/word/2006/wordml" xmlns:wps="http://schemas.microsoft.com/office/word/2010/wordprocessingShape" mc:Ignorable="w14 w15 w16se w16cid wp14">
   <w:p>
     <w:pPr>
       <w:spacing w:after="0" w:line="259" w:lineRule="auto"/>
@@ -1428,7 +3889,7 @@
 </file>
 
 <file path=word/header2.xml><?xml version="1.0" encoding="utf-8"?>
-<w:hdr xmlns:wpc="http://schemas.microsoft.com/office/word/2010/wordprocessingCanvas" xmlns:cx="http://schemas.microsoft.com/office/drawing/2014/chartex" xmlns:cx1="http://schemas.microsoft.com/office/drawing/2015/9/8/chartex" xmlns:cx2="http://schemas.microsoft.com/office/drawing/2015/10/21/chartex" xmlns:cx3="http://schemas.microsoft.com/office/drawing/2016/5/9/chartex" xmlns:cx4="http://schemas.microsoft.com/office/drawing/2016/5/10/chartex" xmlns:cx5="http://schemas.microsoft.com/office/drawing/2016/5/11/chartex" xmlns:cx6="http://schemas.microsoft.com/office/drawing/2016/5/12/chartex" xmlns:cx7="http://schemas.microsoft.com/office/drawing/2016/5/13/chartex" xmlns:cx8="http://schemas.microsoft.com/office/drawing/2016/5/14/chartex" xmlns:mc="http://schemas.openxmlformats.org/markup-compatibility/2006" xmlns:aink="http://schemas.microsoft.com/office/drawing/2016/ink" xmlns:am3d="http://schemas.microsoft.com/office/drawing/2017/model3d" xmlns:o="urn:schemas-microsoft-com:office:office" xmlns:oel="http://schemas.microsoft.com/office/2019/extlst" xmlns:r="http://schemas.openxmlformats.org/officeDocument/2006/relationships" xmlns:m="http://schemas.openxmlformats.org/officeDocument/2006/math" xmlns:v="urn:schemas-microsoft-com:vml" xmlns:wp14="http://schemas.microsoft.com/office/word/2010/wordprocessingDrawing" xmlns:wp="http://schemas.openxmlformats.org/drawingml/2006/wordprocessingDrawing" xmlns:w10="urn:schemas-microsoft-com:office:word" xmlns:w="http://schemas.openxmlformats.org/wordprocessingml/2006/main" xmlns:w14="http://schemas.microsoft.com/office/word/2010/wordml" xmlns:w15="http://schemas.microsoft.com/office/word/2012/wordml" xmlns:w16cex="http://schemas.microsoft.com/office/word/2018/wordml/cex" xmlns:w16cid="http://schemas.microsoft.com/office/word/2016/wordml/cid" xmlns:w16="http://schemas.microsoft.com/office/word/2018/wordml" xmlns:w16sdtdh="http://schemas.microsoft.com/office/word/2020/wordml/sdtdatahash" xmlns:w16se="http://schemas.microsoft.com/office/word/2015/wordml/symex" xmlns:wpg="http://schemas.microsoft.com/office/word/2010/wordprocessingGroup" xmlns:wpi="http://schemas.microsoft.com/office/word/2010/wordprocessingInk" xmlns:wne="http://schemas.microsoft.com/office/word/2006/wordml" xmlns:wps="http://schemas.microsoft.com/office/word/2010/wordprocessingShape" mc:Ignorable="w14 w15 w16se w16cid w16 w16cex w16sdtdh wp14">
+<w:hdr xmlns:wpc="http://schemas.microsoft.com/office/word/2010/wordprocessingCanvas" xmlns:cx="http://schemas.microsoft.com/office/drawing/2014/chartex" xmlns:cx1="http://schemas.microsoft.com/office/drawing/2015/9/8/chartex" xmlns:cx2="http://schemas.microsoft.com/office/drawing/2015/10/21/chartex" xmlns:cx3="http://schemas.microsoft.com/office/drawing/2016/5/9/chartex" xmlns:cx4="http://schemas.microsoft.com/office/drawing/2016/5/10/chartex" xmlns:cx5="http://schemas.microsoft.com/office/drawing/2016/5/11/chartex" xmlns:cx6="http://schemas.microsoft.com/office/drawing/2016/5/12/chartex" xmlns:cx7="http://schemas.microsoft.com/office/drawing/2016/5/13/chartex" xmlns:cx8="http://schemas.microsoft.com/office/drawing/2016/5/14/chartex" xmlns:mc="http://schemas.openxmlformats.org/markup-compatibility/2006" xmlns:aink="http://schemas.microsoft.com/office/drawing/2016/ink" xmlns:am3d="http://schemas.microsoft.com/office/drawing/2017/model3d" xmlns:o="urn:schemas-microsoft-com:office:office" xmlns:r="http://schemas.openxmlformats.org/officeDocument/2006/relationships" xmlns:m="http://schemas.openxmlformats.org/officeDocument/2006/math" xmlns:v="urn:schemas-microsoft-com:vml" xmlns:wp14="http://schemas.microsoft.com/office/word/2010/wordprocessingDrawing" xmlns:wp="http://schemas.openxmlformats.org/drawingml/2006/wordprocessingDrawing" xmlns:w10="urn:schemas-microsoft-com:office:word" xmlns:w="http://schemas.openxmlformats.org/wordprocessingml/2006/main" xmlns:w14="http://schemas.microsoft.com/office/word/2010/wordml" xmlns:w15="http://schemas.microsoft.com/office/word/2012/wordml" xmlns:w16cid="http://schemas.microsoft.com/office/word/2016/wordml/cid" xmlns:w16se="http://schemas.microsoft.com/office/word/2015/wordml/symex" xmlns:wpg="http://schemas.microsoft.com/office/word/2010/wordprocessingGroup" xmlns:wpi="http://schemas.microsoft.com/office/word/2010/wordprocessingInk" xmlns:wne="http://schemas.microsoft.com/office/word/2006/wordml" xmlns:wps="http://schemas.microsoft.com/office/word/2010/wordprocessingShape" mc:Ignorable="w14 w15 w16se w16cid wp14">
   <w:p>
     <w:pPr>
       <w:spacing w:after="0" w:line="259" w:lineRule="auto"/>
@@ -1447,7 +3908,7 @@
 </file>
 
 <file path=word/header3.xml><?xml version="1.0" encoding="utf-8"?>
-<w:hdr xmlns:wpc="http://schemas.microsoft.com/office/word/2010/wordprocessingCanvas" xmlns:cx="http://schemas.microsoft.com/office/drawing/2014/chartex" xmlns:cx1="http://schemas.microsoft.com/office/drawing/2015/9/8/chartex" xmlns:cx2="http://schemas.microsoft.com/office/drawing/2015/10/21/chartex" xmlns:cx3="http://schemas.microsoft.com/office/drawing/2016/5/9/chartex" xmlns:cx4="http://schemas.microsoft.com/office/drawing/2016/5/10/chartex" xmlns:cx5="http://schemas.microsoft.com/office/drawing/2016/5/11/chartex" xmlns:cx6="http://schemas.microsoft.com/office/drawing/2016/5/12/chartex" xmlns:cx7="http://schemas.microsoft.com/office/drawing/2016/5/13/chartex" xmlns:cx8="http://schemas.microsoft.com/office/drawing/2016/5/14/chartex" xmlns:mc="http://schemas.openxmlformats.org/markup-compatibility/2006" xmlns:aink="http://schemas.microsoft.com/office/drawing/2016/ink" xmlns:am3d="http://schemas.microsoft.com/office/drawing/2017/model3d" xmlns:o="urn:schemas-microsoft-com:office:office" xmlns:oel="http://schemas.microsoft.com/office/2019/extlst" xmlns:r="http://schemas.openxmlformats.org/officeDocument/2006/relationships" xmlns:m="http://schemas.openxmlformats.org/officeDocument/2006/math" xmlns:v="urn:schemas-microsoft-com:vml" xmlns:wp14="http://schemas.microsoft.com/office/word/2010/wordprocessingDrawing" xmlns:wp="http://schemas.openxmlformats.org/drawingml/2006/wordprocessingDrawing" xmlns:w10="urn:schemas-microsoft-com:office:word" xmlns:w="http://schemas.openxmlformats.org/wordprocessingml/2006/main" xmlns:w14="http://schemas.microsoft.com/office/word/2010/wordml" xmlns:w15="http://schemas.microsoft.com/office/word/2012/wordml" xmlns:w16cex="http://schemas.microsoft.com/office/word/2018/wordml/cex" xmlns:w16cid="http://schemas.microsoft.com/office/word/2016/wordml/cid" xmlns:w16="http://schemas.microsoft.com/office/word/2018/wordml" xmlns:w16sdtdh="http://schemas.microsoft.com/office/word/2020/wordml/sdtdatahash" xmlns:w16se="http://schemas.microsoft.com/office/word/2015/wordml/symex" xmlns:wpg="http://schemas.microsoft.com/office/word/2010/wordprocessingGroup" xmlns:wpi="http://schemas.microsoft.com/office/word/2010/wordprocessingInk" xmlns:wne="http://schemas.microsoft.com/office/word/2006/wordml" xmlns:wps="http://schemas.microsoft.com/office/word/2010/wordprocessingShape" mc:Ignorable="w14 w15 w16se w16cid w16 w16cex w16sdtdh wp14">
+<w:hdr xmlns:wpc="http://schemas.microsoft.com/office/word/2010/wordprocessingCanvas" xmlns:cx="http://schemas.microsoft.com/office/drawing/2014/chartex" xmlns:cx1="http://schemas.microsoft.com/office/drawing/2015/9/8/chartex" xmlns:cx2="http://schemas.microsoft.com/office/drawing/2015/10/21/chartex" xmlns:cx3="http://schemas.microsoft.com/office/drawing/2016/5/9/chartex" xmlns:cx4="http://schemas.microsoft.com/office/drawing/2016/5/10/chartex" xmlns:cx5="http://schemas.microsoft.com/office/drawing/2016/5/11/chartex" xmlns:cx6="http://schemas.microsoft.com/office/drawing/2016/5/12/chartex" xmlns:cx7="http://schemas.microsoft.com/office/drawing/2016/5/13/chartex" xmlns:cx8="http://schemas.microsoft.com/office/drawing/2016/5/14/chartex" xmlns:mc="http://schemas.openxmlformats.org/markup-compatibility/2006" xmlns:aink="http://schemas.microsoft.com/office/drawing/2016/ink" xmlns:am3d="http://schemas.microsoft.com/office/drawing/2017/model3d" xmlns:o="urn:schemas-microsoft-com:office:office" xmlns:r="http://schemas.openxmlformats.org/officeDocument/2006/relationships" xmlns:m="http://schemas.openxmlformats.org/officeDocument/2006/math" xmlns:v="urn:schemas-microsoft-com:vml" xmlns:wp14="http://schemas.microsoft.com/office/word/2010/wordprocessingDrawing" xmlns:wp="http://schemas.openxmlformats.org/drawingml/2006/wordprocessingDrawing" xmlns:w10="urn:schemas-microsoft-com:office:word" xmlns:w="http://schemas.openxmlformats.org/wordprocessingml/2006/main" xmlns:w14="http://schemas.microsoft.com/office/word/2010/wordml" xmlns:w15="http://schemas.microsoft.com/office/word/2012/wordml" xmlns:w16cid="http://schemas.microsoft.com/office/word/2016/wordml/cid" xmlns:w16se="http://schemas.microsoft.com/office/word/2015/wordml/symex" xmlns:wpg="http://schemas.microsoft.com/office/word/2010/wordprocessingGroup" xmlns:wpi="http://schemas.microsoft.com/office/word/2010/wordprocessingInk" xmlns:wne="http://schemas.microsoft.com/office/word/2006/wordml" xmlns:wps="http://schemas.microsoft.com/office/word/2010/wordprocessingShape" mc:Ignorable="w14 w15 w16se w16cid wp14">
   <w:p>
     <w:pPr>
       <w:spacing w:after="0" w:line="259" w:lineRule="auto"/>
@@ -1466,7 +3927,7 @@
 </file>
 
 <file path=word/numbering.xml><?xml version="1.0" encoding="utf-8"?>
-<w:numbering xmlns:wpc="http://schemas.microsoft.com/office/word/2010/wordprocessingCanvas" xmlns:cx="http://schemas.microsoft.com/office/drawing/2014/chartex" xmlns:cx1="http://schemas.microsoft.com/office/drawing/2015/9/8/chartex" xmlns:cx2="http://schemas.microsoft.com/office/drawing/2015/10/21/chartex" xmlns:cx3="http://schemas.microsoft.com/office/drawing/2016/5/9/chartex" xmlns:cx4="http://schemas.microsoft.com/office/drawing/2016/5/10/chartex" xmlns:cx5="http://schemas.microsoft.com/office/drawing/2016/5/11/chartex" xmlns:cx6="http://schemas.microsoft.com/office/drawing/2016/5/12/chartex" xmlns:cx7="http://schemas.microsoft.com/office/drawing/2016/5/13/chartex" xmlns:cx8="http://schemas.microsoft.com/office/drawing/2016/5/14/chartex" xmlns:mc="http://schemas.openxmlformats.org/markup-compatibility/2006" xmlns:aink="http://schemas.microsoft.com/office/drawing/2016/ink" xmlns:am3d="http://schemas.microsoft.com/office/drawing/2017/model3d" xmlns:o="urn:schemas-microsoft-com:office:office" xmlns:oel="http://schemas.microsoft.com/office/2019/extlst" xmlns:r="http://schemas.openxmlformats.org/officeDocument/2006/relationships" xmlns:m="http://schemas.openxmlformats.org/officeDocument/2006/math" xmlns:v="urn:schemas-microsoft-com:vml" xmlns:wp14="http://schemas.microsoft.com/office/word/2010/wordprocessingDrawing" xmlns:wp="http://schemas.openxmlformats.org/drawingml/2006/wordprocessingDrawing" xmlns:w10="urn:schemas-microsoft-com:office:word" xmlns:w="http://schemas.openxmlformats.org/wordprocessingml/2006/main" xmlns:w14="http://schemas.microsoft.com/office/word/2010/wordml" xmlns:w15="http://schemas.microsoft.com/office/word/2012/wordml" xmlns:w16cex="http://schemas.microsoft.com/office/word/2018/wordml/cex" xmlns:w16cid="http://schemas.microsoft.com/office/word/2016/wordml/cid" xmlns:w16="http://schemas.microsoft.com/office/word/2018/wordml" xmlns:w16sdtdh="http://schemas.microsoft.com/office/word/2020/wordml/sdtdatahash" xmlns:w16se="http://schemas.microsoft.com/office/word/2015/wordml/symex" xmlns:wpg="http://schemas.microsoft.com/office/word/2010/wordprocessingGroup" xmlns:wpi="http://schemas.microsoft.com/office/word/2010/wordprocessingInk" xmlns:wne="http://schemas.microsoft.com/office/word/2006/wordml" xmlns:wps="http://schemas.microsoft.com/office/word/2010/wordprocessingShape" mc:Ignorable="w14 w15 w16se w16cid w16 w16cex w16sdtdh wp14">
+<w:numbering xmlns:wpc="http://schemas.microsoft.com/office/word/2010/wordprocessingCanvas" xmlns:cx="http://schemas.microsoft.com/office/drawing/2014/chartex" xmlns:cx1="http://schemas.microsoft.com/office/drawing/2015/9/8/chartex" xmlns:cx2="http://schemas.microsoft.com/office/drawing/2015/10/21/chartex" xmlns:cx3="http://schemas.microsoft.com/office/drawing/2016/5/9/chartex" xmlns:cx4="http://schemas.microsoft.com/office/drawing/2016/5/10/chartex" xmlns:cx5="http://schemas.microsoft.com/office/drawing/2016/5/11/chartex" xmlns:cx6="http://schemas.microsoft.com/office/drawing/2016/5/12/chartex" xmlns:cx7="http://schemas.microsoft.com/office/drawing/2016/5/13/chartex" xmlns:cx8="http://schemas.microsoft.com/office/drawing/2016/5/14/chartex" xmlns:mc="http://schemas.openxmlformats.org/markup-compatibility/2006" xmlns:aink="http://schemas.microsoft.com/office/drawing/2016/ink" xmlns:am3d="http://schemas.microsoft.com/office/drawing/2017/model3d" xmlns:o="urn:schemas-microsoft-com:office:office" xmlns:r="http://schemas.openxmlformats.org/officeDocument/2006/relationships" xmlns:m="http://schemas.openxmlformats.org/officeDocument/2006/math" xmlns:v="urn:schemas-microsoft-com:vml" xmlns:wp14="http://schemas.microsoft.com/office/word/2010/wordprocessingDrawing" xmlns:wp="http://schemas.openxmlformats.org/drawingml/2006/wordprocessingDrawing" xmlns:w10="urn:schemas-microsoft-com:office:word" xmlns:w="http://schemas.openxmlformats.org/wordprocessingml/2006/main" xmlns:w14="http://schemas.microsoft.com/office/word/2010/wordml" xmlns:w15="http://schemas.microsoft.com/office/word/2012/wordml" xmlns:w16cid="http://schemas.microsoft.com/office/word/2016/wordml/cid" xmlns:w16se="http://schemas.microsoft.com/office/word/2015/wordml/symex" xmlns:wpg="http://schemas.microsoft.com/office/word/2010/wordprocessingGroup" xmlns:wpi="http://schemas.microsoft.com/office/word/2010/wordprocessingInk" xmlns:wne="http://schemas.microsoft.com/office/word/2006/wordml" xmlns:wps="http://schemas.microsoft.com/office/word/2010/wordprocessingShape" mc:Ignorable="w14 w15 w16se w16cid wp14">
   <w:abstractNum w:abstractNumId="0" w15:restartNumberingAfterBreak="0">
     <w:nsid w:val="13F55E25"/>
     <w:multiLevelType w:val="hybridMultilevel"/>
@@ -2103,20 +4564,20 @@
       </w:rPr>
     </w:lvl>
   </w:abstractNum>
-  <w:num w:numId="1" w16cid:durableId="729572080">
+  <w:num w:numId="1">
     <w:abstractNumId w:val="0"/>
   </w:num>
-  <w:num w:numId="2" w16cid:durableId="602342183">
+  <w:num w:numId="2">
     <w:abstractNumId w:val="1"/>
   </w:num>
-  <w:num w:numId="3" w16cid:durableId="964390349">
+  <w:num w:numId="3">
     <w:abstractNumId w:val="2"/>
   </w:num>
 </w:numbering>
 </file>
 
 <file path=word/styles.xml><?xml version="1.0" encoding="utf-8"?>
-<w:styles xmlns:mc="http://schemas.openxmlformats.org/markup-compatibility/2006" xmlns:r="http://schemas.openxmlformats.org/officeDocument/2006/relationships" xmlns:w="http://schemas.openxmlformats.org/wordprocessingml/2006/main" xmlns:w14="http://schemas.microsoft.com/office/word/2010/wordml" xmlns:w15="http://schemas.microsoft.com/office/word/2012/wordml" xmlns:w16cex="http://schemas.microsoft.com/office/word/2018/wordml/cex" xmlns:w16cid="http://schemas.microsoft.com/office/word/2016/wordml/cid" xmlns:w16="http://schemas.microsoft.com/office/word/2018/wordml" xmlns:w16sdtdh="http://schemas.microsoft.com/office/word/2020/wordml/sdtdatahash" xmlns:w16se="http://schemas.microsoft.com/office/word/2015/wordml/symex" mc:Ignorable="w14 w15 w16se w16cid w16 w16cex w16sdtdh">
+<w:styles xmlns:mc="http://schemas.openxmlformats.org/markup-compatibility/2006" xmlns:r="http://schemas.openxmlformats.org/officeDocument/2006/relationships" xmlns:w="http://schemas.openxmlformats.org/wordprocessingml/2006/main" xmlns:w14="http://schemas.microsoft.com/office/word/2010/wordml" xmlns:w15="http://schemas.microsoft.com/office/word/2012/wordml" xmlns:w16cid="http://schemas.microsoft.com/office/word/2016/wordml/cid" xmlns:w16se="http://schemas.microsoft.com/office/word/2015/wordml/symex" mc:Ignorable="w14 w15 w16se w16cid">
   <w:docDefaults>
     <w:rPrDefault>
       <w:rPr>
@@ -2132,7 +4593,7 @@
       </w:pPr>
     </w:pPrDefault>
   </w:docDefaults>
-  <w:latentStyles w:defLockedState="0" w:defUIPriority="99" w:defSemiHidden="0" w:defUnhideWhenUsed="0" w:defQFormat="0" w:count="376">
+  <w:latentStyles w:defLockedState="0" w:defUIPriority="99" w:defSemiHidden="0" w:defUnhideWhenUsed="0" w:defQFormat="0" w:count="375">
     <w:lsdException w:name="Normal" w:uiPriority="0" w:qFormat="1"/>
     <w:lsdException w:name="heading 1" w:uiPriority="9" w:qFormat="1"/>
     <w:lsdException w:name="heading 2" w:semiHidden="1" w:uiPriority="9" w:unhideWhenUsed="1" w:qFormat="1"/>
@@ -2508,7 +4969,6 @@
     <w:lsdException w:name="Smart Hyperlink" w:semiHidden="1" w:unhideWhenUsed="1"/>
     <w:lsdException w:name="Hashtag" w:semiHidden="1" w:unhideWhenUsed="1"/>
     <w:lsdException w:name="Unresolved Mention" w:semiHidden="1" w:unhideWhenUsed="1"/>
-    <w:lsdException w:name="Smart Link" w:semiHidden="1" w:unhideWhenUsed="1"/>
   </w:latentStyles>
   <w:style w:type="paragraph" w:default="1" w:styleId="Normal">
     <w:name w:val="Normal"/>
@@ -2579,6 +5039,52 @@
       <w:b/>
       <w:color w:val="000000"/>
       <w:sz w:val="28"/>
+    </w:rPr>
+  </w:style>
+  <w:style w:type="paragraph" w:styleId="ListParagraph">
+    <w:name w:val="List Paragraph"/>
+    <w:basedOn w:val="Normal"/>
+    <w:uiPriority w:val="34"/>
+    <w:qFormat/>
+    <w:rsid w:val="00CE38DC"/>
+    <w:pPr>
+      <w:ind w:left="720"/>
+      <w:contextualSpacing/>
+    </w:pPr>
+  </w:style>
+  <w:style w:type="character" w:styleId="Hyperlink">
+    <w:name w:val="Hyperlink"/>
+    <w:basedOn w:val="DefaultParagraphFont"/>
+    <w:uiPriority w:val="99"/>
+    <w:unhideWhenUsed/>
+    <w:rsid w:val="00D57AC4"/>
+    <w:rPr>
+      <w:color w:val="0563C1" w:themeColor="hyperlink"/>
+      <w:u w:val="single"/>
+    </w:rPr>
+  </w:style>
+  <w:style w:type="character" w:styleId="UnresolvedMention">
+    <w:name w:val="Unresolved Mention"/>
+    <w:basedOn w:val="DefaultParagraphFont"/>
+    <w:uiPriority w:val="99"/>
+    <w:semiHidden/>
+    <w:unhideWhenUsed/>
+    <w:rsid w:val="00D57AC4"/>
+    <w:rPr>
+      <w:color w:val="605E5C"/>
+      <w:shd w:val="clear" w:color="auto" w:fill="E1DFDD"/>
+    </w:rPr>
+  </w:style>
+  <w:style w:type="character" w:styleId="FollowedHyperlink">
+    <w:name w:val="FollowedHyperlink"/>
+    <w:basedOn w:val="DefaultParagraphFont"/>
+    <w:uiPriority w:val="99"/>
+    <w:semiHidden/>
+    <w:unhideWhenUsed/>
+    <w:rsid w:val="00D57AC4"/>
+    <w:rPr>
+      <w:color w:val="954F72" w:themeColor="followedHyperlink"/>
+      <w:u w:val="single"/>
     </w:rPr>
   </w:style>
 </w:styles>

</xml_diff>